<commit_message>
Fix change for report
</commit_message>
<xml_diff>
--- a/nir/Report.docx
+++ b/nir/Report.docx
@@ -3094,17 +3094,7 @@
           <w:szCs w:val="28"/>
         </w:rPr>
         <w:lastRenderedPageBreak/>
-        <w:t>ставлены научному сообществу, в результате чего с их использованием могут быть проведены новые исследования. В открытом доступе находится минимальное количество информации по данному вопрос</w:t>
-      </w:r>
-      <w:bookmarkStart w:id="0" w:name="_GoBack"/>
-      <w:bookmarkEnd w:id="0"/>
-      <w:r>
-        <w:rPr>
-          <w:color w:val="FF0000"/>
-          <w:sz w:val="28"/>
-          <w:szCs w:val="28"/>
-        </w:rPr>
-        <w:t>у, что обуславливает ценность данного исследования.</w:t>
+        <w:t>ставлены научному сообществу, в результате чего с их использованием могут быть проведены новые исследования. В открытом доступе находится минимальное количество информации по данному вопросу, что обуславливает ценность данного исследования.</w:t>
       </w:r>
     </w:p>
     <w:p>
@@ -10321,7 +10311,7 @@
             <v:path o:extrusionok="f" gradientshapeok="t" o:connecttype="rect"/>
             <o:lock v:ext="edit" aspectratio="t"/>
           </v:shapetype>
-          <v:shape id="Рисунок 1" o:spid="_x0000_i1045" type="#_x0000_t75" alt="Картинки по запросу react жизненный цикл изображение" style="width:444pt;height:246pt;visibility:visible;mso-wrap-style:square">
+          <v:shape id="Рисунок 1" o:spid="_x0000_i1025" type="#_x0000_t75" alt="Картинки по запросу react жизненный цикл изображение" style="width:444pt;height:246pt;visibility:visible;mso-wrap-style:square">
             <v:imagedata r:id="rId8" o:title="Картинки по запросу react жизненный цикл изображение"/>
           </v:shape>
         </w:pict>
@@ -12034,9 +12024,11 @@
           <w:lang w:val="ru-BY"/>
         </w:rPr>
         <w:lastRenderedPageBreak/>
-        <w:t xml:space="preserve">ГЛАВА </w:t>
-      </w:r>
-      <w:r>
+        <w:t>ГЛАВА 2. ...</w:t>
+      </w:r>
+    </w:p>
+    <w:p>
+      <w:pPr>
         <w:rPr>
           <w:b/>
           <w:color w:val="000000"/>
@@ -12044,9 +12036,10 @@
           <w:szCs w:val="28"/>
           <w:lang w:val="ru-BY"/>
         </w:rPr>
-        <w:t>2</w:t>
-      </w:r>
-      <w:r>
+      </w:pPr>
+    </w:p>
+    <w:p>
+      <w:pPr>
         <w:rPr>
           <w:b/>
           <w:color w:val="000000"/>
@@ -12054,8 +12047,7 @@
           <w:szCs w:val="28"/>
           <w:lang w:val="ru-BY"/>
         </w:rPr>
-        <w:t xml:space="preserve">. </w:t>
-      </w:r>
+      </w:pPr>
       <w:r>
         <w:rPr>
           <w:b/>
@@ -12064,7 +12056,7 @@
           <w:szCs w:val="28"/>
           <w:lang w:val="ru-BY"/>
         </w:rPr>
-        <w:t>...</w:t>
+        <w:t>2.1 ...</w:t>
       </w:r>
     </w:p>
     <w:p>
@@ -12077,9 +12069,7 @@
           <w:lang w:val="ru-BY"/>
         </w:rPr>
       </w:pPr>
-    </w:p>
-    <w:p>
-      <w:pPr>
+      <w:r>
         <w:rPr>
           <w:b/>
           <w:color w:val="000000"/>
@@ -12087,67 +12077,7 @@
           <w:szCs w:val="28"/>
           <w:lang w:val="ru-BY"/>
         </w:rPr>
-      </w:pPr>
-      <w:r>
-        <w:rPr>
-          <w:b/>
-          <w:color w:val="000000"/>
-          <w:sz w:val="28"/>
-          <w:szCs w:val="28"/>
-          <w:lang w:val="ru-BY"/>
-        </w:rPr>
-        <w:t>2.1 ...</w:t>
-      </w:r>
-    </w:p>
-    <w:p>
-      <w:pPr>
-        <w:rPr>
-          <w:b/>
-          <w:color w:val="000000"/>
-          <w:sz w:val="28"/>
-          <w:szCs w:val="28"/>
-          <w:lang w:val="ru-BY"/>
-        </w:rPr>
-      </w:pPr>
-      <w:r>
-        <w:rPr>
-          <w:b/>
-          <w:color w:val="000000"/>
-          <w:sz w:val="28"/>
-          <w:szCs w:val="28"/>
-          <w:lang w:val="ru-BY"/>
-        </w:rPr>
-        <w:t>2</w:t>
-      </w:r>
-      <w:r>
-        <w:rPr>
-          <w:b/>
-          <w:color w:val="000000"/>
-          <w:sz w:val="28"/>
-          <w:szCs w:val="28"/>
-          <w:lang w:val="ru-BY"/>
-        </w:rPr>
-        <w:t>.</w:t>
-      </w:r>
-      <w:r>
-        <w:rPr>
-          <w:b/>
-          <w:color w:val="000000"/>
-          <w:sz w:val="28"/>
-          <w:szCs w:val="28"/>
-          <w:lang w:val="ru-BY"/>
-        </w:rPr>
-        <w:t>..</w:t>
-      </w:r>
-      <w:r>
-        <w:rPr>
-          <w:b/>
-          <w:color w:val="000000"/>
-          <w:sz w:val="28"/>
-          <w:szCs w:val="28"/>
-          <w:lang w:val="ru-BY"/>
-        </w:rPr>
-        <w:t xml:space="preserve"> Краткие выводы</w:t>
+        <w:t>2... Краткие выводы</w:t>
       </w:r>
     </w:p>
     <w:p>
@@ -12250,19 +12180,697 @@
     <w:p>
       <w:pPr>
         <w:ind w:firstLine="708"/>
-        <w:rPr>
-          <w:sz w:val="28"/>
-          <w:szCs w:val="28"/>
-          <w:lang w:eastAsia="en-US"/>
-        </w:rPr>
-      </w:pPr>
-      <w:r>
-        <w:rPr>
-          <w:sz w:val="28"/>
-          <w:szCs w:val="28"/>
-          <w:lang w:eastAsia="en-US"/>
-        </w:rPr>
-        <w:t xml:space="preserve">В первую очередь необходимо определить, поставленную для разработки задачу. Необходимо разработать </w:t>
+        <w:jc w:val="both"/>
+        <w:rPr>
+          <w:sz w:val="28"/>
+          <w:szCs w:val="28"/>
+          <w:lang w:val="ru-BY" w:eastAsia="en-US"/>
+        </w:rPr>
+      </w:pPr>
+      <w:r>
+        <w:rPr>
+          <w:sz w:val="28"/>
+          <w:szCs w:val="28"/>
+          <w:lang w:val="ru-BY" w:eastAsia="en-US"/>
+        </w:rPr>
+        <w:t xml:space="preserve">В первую очередь необходимо определить, поставленную для разработки задачу и перечень используемых технологий. Итак задача заключается в разработке </w:t>
+      </w:r>
+      <w:r>
+        <w:rPr>
+          <w:i/>
+          <w:sz w:val="28"/>
+          <w:szCs w:val="28"/>
+          <w:lang w:val="en-US" w:eastAsia="en-US"/>
+        </w:rPr>
+        <w:t>front-end</w:t>
+      </w:r>
+      <w:r>
+        <w:rPr>
+          <w:sz w:val="28"/>
+          <w:szCs w:val="28"/>
+          <w:lang w:val="en-US" w:eastAsia="en-US"/>
+        </w:rPr>
+        <w:t xml:space="preserve"> </w:t>
+      </w:r>
+      <w:r>
+        <w:rPr>
+          <w:sz w:val="28"/>
+          <w:szCs w:val="28"/>
+          <w:lang w:val="ru-BY" w:eastAsia="en-US"/>
+        </w:rPr>
+        <w:t>части приложения управления автоматизированным тестированием проектов.</w:t>
+      </w:r>
+    </w:p>
+    <w:p>
+      <w:pPr>
+        <w:ind w:firstLine="708"/>
+        <w:jc w:val="both"/>
+        <w:rPr>
+          <w:sz w:val="28"/>
+          <w:szCs w:val="28"/>
+          <w:lang w:val="ru-BY" w:eastAsia="en-US"/>
+        </w:rPr>
+      </w:pPr>
+      <w:r>
+        <w:rPr>
+          <w:sz w:val="28"/>
+          <w:szCs w:val="28"/>
+          <w:lang w:val="ru-BY" w:eastAsia="en-US"/>
+        </w:rPr>
+        <w:t>Для решения поставленной задачи были выбраны следующие технологии</w:t>
+      </w:r>
+      <w:r>
+        <w:rPr>
+          <w:sz w:val="28"/>
+          <w:szCs w:val="28"/>
+          <w:lang w:val="ru-BY" w:eastAsia="en-US"/>
+        </w:rPr>
+        <w:t>:</w:t>
+      </w:r>
+    </w:p>
+    <w:p>
+      <w:pPr>
+        <w:numPr>
+          <w:ilvl w:val="0"/>
+          <w:numId w:val="28"/>
+        </w:numPr>
+        <w:jc w:val="both"/>
+        <w:rPr>
+          <w:sz w:val="28"/>
+          <w:szCs w:val="28"/>
+          <w:lang w:val="ru-BY" w:eastAsia="en-US"/>
+        </w:rPr>
+      </w:pPr>
+      <w:r>
+        <w:rPr>
+          <w:sz w:val="28"/>
+          <w:szCs w:val="28"/>
+          <w:lang w:val="ru-BY" w:eastAsia="en-US"/>
+        </w:rPr>
+        <w:t xml:space="preserve">Для динамической части приложения выбрана библиотека </w:t>
+      </w:r>
+      <w:r>
+        <w:rPr>
+          <w:sz w:val="28"/>
+          <w:szCs w:val="28"/>
+          <w:lang w:val="en-US" w:eastAsia="en-US"/>
+        </w:rPr>
+        <w:t>react.js</w:t>
+      </w:r>
+      <w:r>
+        <w:rPr>
+          <w:sz w:val="28"/>
+          <w:szCs w:val="28"/>
+          <w:lang w:val="ru-BY" w:eastAsia="en-US"/>
+        </w:rPr>
+        <w:t>,</w:t>
+      </w:r>
+      <w:r>
+        <w:rPr>
+          <w:sz w:val="28"/>
+          <w:szCs w:val="28"/>
+          <w:lang w:val="en-US" w:eastAsia="en-US"/>
+        </w:rPr>
+        <w:t xml:space="preserve"> </w:t>
+      </w:r>
+      <w:r>
+        <w:rPr>
+          <w:sz w:val="28"/>
+          <w:szCs w:val="28"/>
+          <w:lang w:val="ru-BY" w:eastAsia="en-US"/>
+        </w:rPr>
+        <w:t>позволяющая использовать в полной мере компонентный подход разработки клиентской части веб-приложений;</w:t>
+      </w:r>
+    </w:p>
+    <w:p>
+      <w:pPr>
+        <w:numPr>
+          <w:ilvl w:val="0"/>
+          <w:numId w:val="28"/>
+        </w:numPr>
+        <w:jc w:val="both"/>
+        <w:rPr>
+          <w:sz w:val="28"/>
+          <w:szCs w:val="28"/>
+          <w:lang w:val="ru-BY" w:eastAsia="en-US"/>
+        </w:rPr>
+      </w:pPr>
+      <w:r>
+        <w:rPr>
+          <w:sz w:val="28"/>
+          <w:szCs w:val="28"/>
+          <w:lang w:val="ru-BY" w:eastAsia="en-US"/>
+        </w:rPr>
+        <w:t xml:space="preserve">Для разработки стилей выбран </w:t>
+      </w:r>
+      <w:r>
+        <w:rPr>
+          <w:sz w:val="28"/>
+          <w:szCs w:val="28"/>
+          <w:lang w:val="en-US" w:eastAsia="en-US"/>
+        </w:rPr>
+        <w:t xml:space="preserve">CSS </w:t>
+      </w:r>
+      <w:r>
+        <w:rPr>
+          <w:sz w:val="28"/>
+          <w:szCs w:val="28"/>
+          <w:lang w:val="ru-BY" w:eastAsia="en-US"/>
+        </w:rPr>
+        <w:t xml:space="preserve">препроцессор </w:t>
+      </w:r>
+      <w:r>
+        <w:rPr>
+          <w:sz w:val="28"/>
+          <w:szCs w:val="28"/>
+          <w:lang w:val="en-US" w:eastAsia="en-US"/>
+        </w:rPr>
+        <w:t xml:space="preserve">LESS, </w:t>
+      </w:r>
+      <w:r>
+        <w:rPr>
+          <w:sz w:val="28"/>
+          <w:szCs w:val="28"/>
+          <w:lang w:val="ru-BY" w:eastAsia="en-US"/>
+        </w:rPr>
+        <w:t>позволяющий использовать возможности программирования для разработки таблиц стилей;</w:t>
+      </w:r>
+    </w:p>
+    <w:p>
+      <w:pPr>
+        <w:numPr>
+          <w:ilvl w:val="0"/>
+          <w:numId w:val="28"/>
+        </w:numPr>
+        <w:jc w:val="both"/>
+        <w:rPr>
+          <w:sz w:val="28"/>
+          <w:szCs w:val="28"/>
+          <w:lang w:val="ru-BY" w:eastAsia="en-US"/>
+        </w:rPr>
+      </w:pPr>
+      <w:r>
+        <w:rPr>
+          <w:sz w:val="28"/>
+          <w:szCs w:val="28"/>
+          <w:lang w:val="ru-BY" w:eastAsia="en-US"/>
+        </w:rPr>
+        <w:t xml:space="preserve">Так как приложение одностраничное, приложение должно эффективно переключаться между окнами. Для этого был выбран модуль, построенный на библиотеке </w:t>
+      </w:r>
+      <w:r>
+        <w:rPr>
+          <w:sz w:val="28"/>
+          <w:szCs w:val="28"/>
+          <w:lang w:val="en-US" w:eastAsia="en-US"/>
+        </w:rPr>
+        <w:t>react.js</w:t>
+      </w:r>
+      <w:r>
+        <w:rPr>
+          <w:sz w:val="28"/>
+          <w:szCs w:val="28"/>
+          <w:lang w:val="ru-BY" w:eastAsia="en-US"/>
+        </w:rPr>
+        <w:t xml:space="preserve">, </w:t>
+      </w:r>
+      <w:r>
+        <w:rPr>
+          <w:sz w:val="28"/>
+          <w:szCs w:val="28"/>
+          <w:lang w:val="en-US" w:eastAsia="en-US"/>
+        </w:rPr>
+        <w:t>react-router</w:t>
+      </w:r>
+      <w:r>
+        <w:rPr>
+          <w:sz w:val="28"/>
+          <w:szCs w:val="28"/>
+          <w:lang w:val="ru-BY" w:eastAsia="en-US"/>
+        </w:rPr>
+        <w:t>;</w:t>
+      </w:r>
+    </w:p>
+    <w:p>
+      <w:pPr>
+        <w:numPr>
+          <w:ilvl w:val="0"/>
+          <w:numId w:val="28"/>
+        </w:numPr>
+        <w:jc w:val="both"/>
+        <w:rPr>
+          <w:sz w:val="28"/>
+          <w:szCs w:val="28"/>
+          <w:lang w:val="ru-BY" w:eastAsia="en-US"/>
+        </w:rPr>
+      </w:pPr>
+      <w:r>
+        <w:rPr>
+          <w:sz w:val="28"/>
+          <w:szCs w:val="28"/>
+          <w:lang w:val="ru-BY" w:eastAsia="en-US"/>
+        </w:rPr>
+        <w:t xml:space="preserve">Для оптимизации работы, и обмена данными с серверной частью выбрана реализация </w:t>
+      </w:r>
+      <w:r>
+        <w:rPr>
+          <w:sz w:val="28"/>
+          <w:szCs w:val="28"/>
+          <w:lang w:val="en-US" w:eastAsia="en-US"/>
+        </w:rPr>
+        <w:t xml:space="preserve">flax </w:t>
+      </w:r>
+      <w:r>
+        <w:rPr>
+          <w:sz w:val="28"/>
+          <w:szCs w:val="28"/>
+          <w:lang w:val="ru-BY" w:eastAsia="en-US"/>
+        </w:rPr>
+        <w:t xml:space="preserve">паттерна проектирования </w:t>
+      </w:r>
+      <w:r>
+        <w:rPr>
+          <w:sz w:val="28"/>
+          <w:szCs w:val="28"/>
+          <w:lang w:val="en-US" w:eastAsia="en-US"/>
+        </w:rPr>
+        <w:t>redux.</w:t>
+      </w:r>
+    </w:p>
+    <w:p>
+      <w:pPr>
+        <w:ind w:left="708"/>
+        <w:jc w:val="both"/>
+        <w:rPr>
+          <w:sz w:val="28"/>
+          <w:szCs w:val="28"/>
+          <w:lang w:val="ru-BY" w:eastAsia="en-US"/>
+        </w:rPr>
+      </w:pPr>
+    </w:p>
+    <w:p>
+      <w:pPr>
+        <w:ind w:firstLine="708"/>
+        <w:jc w:val="both"/>
+        <w:rPr>
+          <w:b/>
+          <w:color w:val="000000"/>
+          <w:sz w:val="28"/>
+          <w:szCs w:val="28"/>
+          <w:lang w:val="ru-BY"/>
+        </w:rPr>
+      </w:pPr>
+      <w:r>
+        <w:rPr>
+          <w:b/>
+          <w:color w:val="000000"/>
+          <w:sz w:val="28"/>
+          <w:szCs w:val="28"/>
+          <w:lang w:val="ru-BY"/>
+        </w:rPr>
+        <w:t xml:space="preserve">3.1 </w:t>
+      </w:r>
+      <w:r>
+        <w:rPr>
+          <w:b/>
+          <w:color w:val="000000"/>
+          <w:sz w:val="28"/>
+          <w:szCs w:val="28"/>
+          <w:lang w:val="ru-BY"/>
+        </w:rPr>
+        <w:t>Обзор структуры разработанного приложения и компонент</w:t>
+      </w:r>
+    </w:p>
+    <w:p>
+      <w:pPr>
+        <w:ind w:firstLine="708"/>
+        <w:jc w:val="both"/>
+        <w:rPr>
+          <w:sz w:val="28"/>
+          <w:szCs w:val="28"/>
+          <w:lang w:val="ru-BY" w:eastAsia="en-US"/>
+        </w:rPr>
+      </w:pPr>
+    </w:p>
+    <w:p>
+      <w:pPr>
+        <w:ind w:firstLine="708"/>
+        <w:jc w:val="both"/>
+        <w:rPr>
+          <w:sz w:val="28"/>
+          <w:szCs w:val="28"/>
+          <w:lang w:val="ru-BY" w:eastAsia="en-US"/>
+        </w:rPr>
+      </w:pPr>
+      <w:r>
+        <w:rPr>
+          <w:sz w:val="28"/>
+          <w:szCs w:val="28"/>
+          <w:lang w:val="ru-BY" w:eastAsia="en-US"/>
+        </w:rPr>
+        <w:t>При разработке приложений были использованы как готовые компоненты, предоставляемые различными библиотеками (</w:t>
+      </w:r>
+      <w:r>
+        <w:rPr>
+          <w:sz w:val="28"/>
+          <w:szCs w:val="28"/>
+          <w:lang w:val="en-US" w:eastAsia="en-US"/>
+        </w:rPr>
+        <w:t xml:space="preserve">react-router, react-redux </w:t>
+      </w:r>
+      <w:r>
+        <w:rPr>
+          <w:sz w:val="28"/>
+          <w:szCs w:val="28"/>
+          <w:lang w:val="ru-BY" w:eastAsia="en-US"/>
+        </w:rPr>
+        <w:t>и др.)</w:t>
+      </w:r>
+      <w:r>
+        <w:rPr>
+          <w:sz w:val="28"/>
+          <w:szCs w:val="28"/>
+          <w:lang w:val="en-US" w:eastAsia="en-US"/>
+        </w:rPr>
+        <w:t xml:space="preserve">. </w:t>
+      </w:r>
+      <w:r>
+        <w:rPr>
+          <w:sz w:val="28"/>
+          <w:szCs w:val="28"/>
+          <w:lang w:val="ru-BY" w:eastAsia="en-US"/>
+        </w:rPr>
+        <w:t>В общем компоненты можно разделить на следующие группы:</w:t>
+      </w:r>
+    </w:p>
+    <w:p>
+      <w:pPr>
+        <w:numPr>
+          <w:ilvl w:val="0"/>
+          <w:numId w:val="29"/>
+        </w:numPr>
+        <w:jc w:val="both"/>
+        <w:rPr>
+          <w:sz w:val="28"/>
+          <w:szCs w:val="28"/>
+          <w:lang w:val="ru-BY" w:eastAsia="en-US"/>
+        </w:rPr>
+      </w:pPr>
+      <w:r>
+        <w:rPr>
+          <w:sz w:val="28"/>
+          <w:szCs w:val="28"/>
+          <w:lang w:val="ru-BY" w:eastAsia="en-US"/>
+        </w:rPr>
+        <w:t>Простые компоненты. Данные компоненты служат для вывода информации а так же стилизации типовых элементов, таких как заголовки (</w:t>
+      </w:r>
+      <w:r>
+        <w:rPr>
+          <w:i/>
+          <w:sz w:val="28"/>
+          <w:szCs w:val="28"/>
+          <w:lang w:val="en-US" w:eastAsia="en-US"/>
+        </w:rPr>
+        <w:t>title</w:t>
+      </w:r>
+      <w:r>
+        <w:rPr>
+          <w:sz w:val="28"/>
+          <w:szCs w:val="28"/>
+          <w:lang w:val="ru-BY" w:eastAsia="en-US"/>
+        </w:rPr>
+        <w:t>) параграфы</w:t>
+      </w:r>
+      <w:r>
+        <w:rPr>
+          <w:sz w:val="28"/>
+          <w:szCs w:val="28"/>
+          <w:lang w:val="en-US" w:eastAsia="en-US"/>
+        </w:rPr>
+        <w:t>(</w:t>
+      </w:r>
+      <w:r>
+        <w:rPr>
+          <w:i/>
+          <w:sz w:val="28"/>
+          <w:szCs w:val="28"/>
+          <w:lang w:val="en-US" w:eastAsia="en-US"/>
+        </w:rPr>
+        <w:t>p</w:t>
+      </w:r>
+      <w:r>
+        <w:rPr>
+          <w:sz w:val="28"/>
+          <w:szCs w:val="28"/>
+          <w:lang w:val="en-US" w:eastAsia="en-US"/>
+        </w:rPr>
+        <w:t>)</w:t>
+      </w:r>
+      <w:r>
+        <w:rPr>
+          <w:sz w:val="28"/>
+          <w:szCs w:val="28"/>
+          <w:lang w:val="ru-BY" w:eastAsia="en-US"/>
+        </w:rPr>
+        <w:t xml:space="preserve"> и др.</w:t>
+      </w:r>
+      <w:r>
+        <w:rPr>
+          <w:sz w:val="28"/>
+          <w:szCs w:val="28"/>
+          <w:lang w:val="en-US" w:eastAsia="en-US"/>
+        </w:rPr>
+        <w:t xml:space="preserve"> </w:t>
+      </w:r>
+      <w:r>
+        <w:rPr>
+          <w:sz w:val="28"/>
+          <w:szCs w:val="28"/>
+          <w:lang w:val="ru-BY" w:eastAsia="en-US"/>
+        </w:rPr>
+        <w:t xml:space="preserve">В общем виде работу таких </w:t>
+      </w:r>
+      <w:r>
+        <w:rPr>
+          <w:sz w:val="28"/>
+          <w:szCs w:val="28"/>
+          <w:lang w:val="ru-BY" w:eastAsia="en-US"/>
+        </w:rPr>
+        <w:lastRenderedPageBreak/>
+        <w:t xml:space="preserve">компонентов можно представить как черный ящик получающий данные на входе, генерирующий </w:t>
+      </w:r>
+      <w:proofErr w:type="spellStart"/>
+      <w:r>
+        <w:rPr>
+          <w:i/>
+          <w:sz w:val="28"/>
+          <w:szCs w:val="28"/>
+          <w:lang w:val="en-US" w:eastAsia="en-US"/>
+        </w:rPr>
+        <w:t>dom</w:t>
+      </w:r>
+      <w:proofErr w:type="spellEnd"/>
+      <w:r>
+        <w:rPr>
+          <w:sz w:val="28"/>
+          <w:szCs w:val="28"/>
+          <w:lang w:val="en-US" w:eastAsia="en-US"/>
+        </w:rPr>
+        <w:t>-</w:t>
+      </w:r>
+      <w:r>
+        <w:rPr>
+          <w:sz w:val="28"/>
+          <w:szCs w:val="28"/>
+          <w:lang w:val="ru-BY" w:eastAsia="en-US"/>
+        </w:rPr>
+        <w:t>дерево внутри, и возвращающий корневой элемент (Рис. 3.1).</w:t>
+      </w:r>
+      <w:r>
+        <w:rPr>
+          <w:sz w:val="28"/>
+          <w:szCs w:val="28"/>
+          <w:lang w:val="ru-BY" w:eastAsia="en-US"/>
+        </w:rPr>
+        <w:t xml:space="preserve"> В разработанном программном продукте присутствуют следующие компоненты такого типа:</w:t>
+      </w:r>
+    </w:p>
+    <w:p>
+      <w:pPr>
+        <w:numPr>
+          <w:ilvl w:val="0"/>
+          <w:numId w:val="30"/>
+        </w:numPr>
+        <w:jc w:val="both"/>
+        <w:rPr>
+          <w:sz w:val="28"/>
+          <w:szCs w:val="28"/>
+          <w:lang w:val="ru-BY" w:eastAsia="en-US"/>
+        </w:rPr>
+      </w:pPr>
+      <w:proofErr w:type="spellStart"/>
+      <w:r>
+        <w:rPr>
+          <w:i/>
+          <w:sz w:val="28"/>
+          <w:szCs w:val="28"/>
+          <w:lang w:val="en-US" w:eastAsia="en-US"/>
+        </w:rPr>
+        <w:t>HomePage</w:t>
+      </w:r>
+      <w:proofErr w:type="spellEnd"/>
+      <w:r>
+        <w:rPr>
+          <w:sz w:val="28"/>
+          <w:szCs w:val="28"/>
+          <w:lang w:val="en-US" w:eastAsia="en-US"/>
+        </w:rPr>
+        <w:t xml:space="preserve"> – </w:t>
+      </w:r>
+      <w:r>
+        <w:rPr>
+          <w:sz w:val="28"/>
+          <w:szCs w:val="28"/>
+          <w:lang w:val="ru-BY" w:eastAsia="en-US"/>
+        </w:rPr>
+        <w:t>компонент генерирует содержимое первоначальной страницы приложения</w:t>
+      </w:r>
+      <w:r>
+        <w:rPr>
+          <w:sz w:val="28"/>
+          <w:szCs w:val="28"/>
+          <w:lang w:val="en-US" w:eastAsia="en-US"/>
+        </w:rPr>
+        <w:t>;</w:t>
+      </w:r>
+    </w:p>
+    <w:p>
+      <w:pPr>
+        <w:numPr>
+          <w:ilvl w:val="0"/>
+          <w:numId w:val="30"/>
+        </w:numPr>
+        <w:jc w:val="both"/>
+        <w:rPr>
+          <w:sz w:val="28"/>
+          <w:szCs w:val="28"/>
+          <w:lang w:val="ru-BY" w:eastAsia="en-US"/>
+        </w:rPr>
+      </w:pPr>
+    </w:p>
+    <w:p>
+      <w:pPr>
+        <w:ind w:firstLine="708"/>
+        <w:jc w:val="both"/>
+        <w:rPr>
+          <w:sz w:val="28"/>
+          <w:szCs w:val="28"/>
+          <w:lang w:val="ru-BY" w:eastAsia="en-US"/>
+        </w:rPr>
+      </w:pPr>
+    </w:p>
+    <w:p>
+      <w:pPr>
+        <w:ind w:firstLine="708"/>
+        <w:jc w:val="both"/>
+        <w:rPr>
+          <w:sz w:val="28"/>
+          <w:szCs w:val="28"/>
+          <w:lang w:val="ru-BY" w:eastAsia="en-US"/>
+        </w:rPr>
+      </w:pPr>
+      <w:r>
+        <w:rPr>
+          <w:sz w:val="28"/>
+          <w:szCs w:val="28"/>
+          <w:lang w:val="ru-BY" w:eastAsia="en-US"/>
+        </w:rPr>
+        <w:t xml:space="preserve">Для решения поставленной задачи нужно реализовать пользовательский интерфейс с использованием современных технологий. Для реализации выбрана библиотека </w:t>
+      </w:r>
+      <w:r>
+        <w:rPr>
+          <w:sz w:val="28"/>
+          <w:szCs w:val="28"/>
+          <w:lang w:val="en-US" w:eastAsia="en-US"/>
+        </w:rPr>
+        <w:t xml:space="preserve">react.js, </w:t>
+      </w:r>
+      <w:r>
+        <w:rPr>
+          <w:sz w:val="28"/>
+          <w:szCs w:val="28"/>
+          <w:lang w:val="ru-BY" w:eastAsia="en-US"/>
+        </w:rPr>
+        <w:t xml:space="preserve">без использования построенных на библиотеке фреймворков. Для работы со стилями используется </w:t>
+      </w:r>
+      <w:proofErr w:type="spellStart"/>
+      <w:r>
+        <w:rPr>
+          <w:sz w:val="28"/>
+          <w:szCs w:val="28"/>
+          <w:lang w:val="en-US" w:eastAsia="en-US"/>
+        </w:rPr>
+        <w:t>css</w:t>
+      </w:r>
+      <w:proofErr w:type="spellEnd"/>
+      <w:r>
+        <w:rPr>
+          <w:sz w:val="28"/>
+          <w:szCs w:val="28"/>
+          <w:lang w:val="en-US" w:eastAsia="en-US"/>
+        </w:rPr>
+        <w:t xml:space="preserve"> </w:t>
+      </w:r>
+      <w:r>
+        <w:rPr>
+          <w:sz w:val="28"/>
+          <w:szCs w:val="28"/>
+          <w:lang w:val="ru-BY" w:eastAsia="en-US"/>
+        </w:rPr>
+        <w:t xml:space="preserve">препроцессор </w:t>
+      </w:r>
+      <w:r>
+        <w:rPr>
+          <w:sz w:val="28"/>
+          <w:szCs w:val="28"/>
+          <w:lang w:val="en-US" w:eastAsia="en-US"/>
+        </w:rPr>
+        <w:t>less.</w:t>
+      </w:r>
+      <w:r>
+        <w:rPr>
+          <w:sz w:val="28"/>
+          <w:szCs w:val="28"/>
+          <w:lang w:val="ru-BY" w:eastAsia="en-US"/>
+        </w:rPr>
+        <w:t xml:space="preserve"> Не мало важной частью работы является оптимизация работы с данными</w:t>
+      </w:r>
+    </w:p>
+    <w:p>
+      <w:pPr>
+        <w:ind w:firstLine="708"/>
+        <w:rPr>
+          <w:sz w:val="28"/>
+          <w:szCs w:val="28"/>
+          <w:lang w:eastAsia="en-US"/>
+        </w:rPr>
+      </w:pPr>
+      <w:r>
+        <w:rPr>
+          <w:sz w:val="28"/>
+          <w:szCs w:val="28"/>
+          <w:lang w:eastAsia="en-US"/>
+        </w:rPr>
+        <w:t>В первую очередь необходимо определить, пост</w:t>
+      </w:r>
+      <w:bookmarkStart w:id="0" w:name="_GoBack"/>
+      <w:bookmarkEnd w:id="0"/>
+      <w:r>
+        <w:rPr>
+          <w:sz w:val="28"/>
+          <w:szCs w:val="28"/>
+          <w:lang w:eastAsia="en-US"/>
+        </w:rPr>
+        <w:t xml:space="preserve">авленную для разработки задачу. Необходимо разработать </w:t>
       </w:r>
       <w:r>
         <w:rPr>
@@ -12449,8 +13057,9 @@
           <w:szCs w:val="28"/>
           <w:lang w:eastAsia="ru-RU"/>
         </w:rPr>
+        <w:lastRenderedPageBreak/>
         <w:pict>
-          <v:shape id="Рисунок 2" o:spid="_x0000_i1044" type="#_x0000_t75" style="width:495pt;height:250.5pt;visibility:visible;mso-wrap-style:square">
+          <v:shape id="Рисунок 2" o:spid="_x0000_i1026" type="#_x0000_t75" style="width:495pt;height:250.5pt;visibility:visible;mso-wrap-style:square">
             <v:imagedata r:id="rId9" o:title=""/>
           </v:shape>
         </w:pict>
@@ -12903,7 +13512,7 @@
           <w:lang w:eastAsia="ru-RU"/>
         </w:rPr>
         <w:pict>
-          <v:shape id="Рисунок 3" o:spid="_x0000_i1043" type="#_x0000_t75" style="width:204pt;height:166.5pt;visibility:visible;mso-wrap-style:square">
+          <v:shape id="Рисунок 3" o:spid="_x0000_i1027" type="#_x0000_t75" style="width:204pt;height:166.5pt;visibility:visible;mso-wrap-style:square">
             <v:imagedata r:id="rId10" o:title=""/>
           </v:shape>
         </w:pict>
@@ -12964,7 +13573,6 @@
           <w:szCs w:val="28"/>
           <w:lang w:eastAsia="en-US"/>
         </w:rPr>
-        <w:lastRenderedPageBreak/>
         <w:t>Интерфейс отображает информацию об тестировании (версию, статус, время последнего тестирования), ссылку для отображения подробной информации и кнопку обновить (для перезапуска проекта).</w:t>
       </w:r>
     </w:p>
@@ -37221,6 +37829,208 @@
     </w:lvl>
   </w:abstractNum>
   <w:abstractNum w:abstractNumId="10" w15:restartNumberingAfterBreak="0">
+    <w:nsid w:val="0202464E"/>
+    <w:multiLevelType w:val="hybridMultilevel"/>
+    <w:tmpl w:val="5F14FC08"/>
+    <w:lvl w:ilvl="0" w:tplc="421471C8">
+      <w:start w:val="1"/>
+      <w:numFmt w:val="decimal"/>
+      <w:lvlText w:val="%1."/>
+      <w:lvlJc w:val="left"/>
+      <w:pPr>
+        <w:ind w:left="1068" w:hanging="360"/>
+      </w:pPr>
+      <w:rPr>
+        <w:rFonts w:hint="default"/>
+      </w:rPr>
+    </w:lvl>
+    <w:lvl w:ilvl="1" w:tplc="04090019" w:tentative="1">
+      <w:start w:val="1"/>
+      <w:numFmt w:val="lowerLetter"/>
+      <w:lvlText w:val="%2."/>
+      <w:lvlJc w:val="left"/>
+      <w:pPr>
+        <w:ind w:left="1788" w:hanging="360"/>
+      </w:pPr>
+    </w:lvl>
+    <w:lvl w:ilvl="2" w:tplc="0409001B" w:tentative="1">
+      <w:start w:val="1"/>
+      <w:numFmt w:val="lowerRoman"/>
+      <w:lvlText w:val="%3."/>
+      <w:lvlJc w:val="right"/>
+      <w:pPr>
+        <w:ind w:left="2508" w:hanging="180"/>
+      </w:pPr>
+    </w:lvl>
+    <w:lvl w:ilvl="3" w:tplc="0409000F" w:tentative="1">
+      <w:start w:val="1"/>
+      <w:numFmt w:val="decimal"/>
+      <w:lvlText w:val="%4."/>
+      <w:lvlJc w:val="left"/>
+      <w:pPr>
+        <w:ind w:left="3228" w:hanging="360"/>
+      </w:pPr>
+    </w:lvl>
+    <w:lvl w:ilvl="4" w:tplc="04090019" w:tentative="1">
+      <w:start w:val="1"/>
+      <w:numFmt w:val="lowerLetter"/>
+      <w:lvlText w:val="%5."/>
+      <w:lvlJc w:val="left"/>
+      <w:pPr>
+        <w:ind w:left="3948" w:hanging="360"/>
+      </w:pPr>
+    </w:lvl>
+    <w:lvl w:ilvl="5" w:tplc="0409001B" w:tentative="1">
+      <w:start w:val="1"/>
+      <w:numFmt w:val="lowerRoman"/>
+      <w:lvlText w:val="%6."/>
+      <w:lvlJc w:val="right"/>
+      <w:pPr>
+        <w:ind w:left="4668" w:hanging="180"/>
+      </w:pPr>
+    </w:lvl>
+    <w:lvl w:ilvl="6" w:tplc="0409000F" w:tentative="1">
+      <w:start w:val="1"/>
+      <w:numFmt w:val="decimal"/>
+      <w:lvlText w:val="%7."/>
+      <w:lvlJc w:val="left"/>
+      <w:pPr>
+        <w:ind w:left="5388" w:hanging="360"/>
+      </w:pPr>
+    </w:lvl>
+    <w:lvl w:ilvl="7" w:tplc="04090019" w:tentative="1">
+      <w:start w:val="1"/>
+      <w:numFmt w:val="lowerLetter"/>
+      <w:lvlText w:val="%8."/>
+      <w:lvlJc w:val="left"/>
+      <w:pPr>
+        <w:ind w:left="6108" w:hanging="360"/>
+      </w:pPr>
+    </w:lvl>
+    <w:lvl w:ilvl="8" w:tplc="0409001B" w:tentative="1">
+      <w:start w:val="1"/>
+      <w:numFmt w:val="lowerRoman"/>
+      <w:lvlText w:val="%9."/>
+      <w:lvlJc w:val="right"/>
+      <w:pPr>
+        <w:ind w:left="6828" w:hanging="180"/>
+      </w:pPr>
+    </w:lvl>
+  </w:abstractNum>
+  <w:abstractNum w:abstractNumId="11" w15:restartNumberingAfterBreak="0">
+    <w:nsid w:val="045720CA"/>
+    <w:multiLevelType w:val="hybridMultilevel"/>
+    <w:tmpl w:val="2F3A4A8C"/>
+    <w:lvl w:ilvl="0" w:tplc="5A1E88F0">
+      <w:start w:val="6"/>
+      <w:numFmt w:val="bullet"/>
+      <w:lvlText w:val="–"/>
+      <w:lvlJc w:val="left"/>
+      <w:pPr>
+        <w:ind w:left="2148" w:hanging="360"/>
+      </w:pPr>
+      <w:rPr>
+        <w:rFonts w:ascii="Times New Roman" w:eastAsia="Calibri" w:hAnsi="Times New Roman" w:cs="Times New Roman" w:hint="default"/>
+      </w:rPr>
+    </w:lvl>
+    <w:lvl w:ilvl="1" w:tplc="04090003" w:tentative="1">
+      <w:start w:val="1"/>
+      <w:numFmt w:val="bullet"/>
+      <w:lvlText w:val="o"/>
+      <w:lvlJc w:val="left"/>
+      <w:pPr>
+        <w:ind w:left="2868" w:hanging="360"/>
+      </w:pPr>
+      <w:rPr>
+        <w:rFonts w:ascii="Courier New" w:hAnsi="Courier New" w:cs="Courier New" w:hint="default"/>
+      </w:rPr>
+    </w:lvl>
+    <w:lvl w:ilvl="2" w:tplc="04090005" w:tentative="1">
+      <w:start w:val="1"/>
+      <w:numFmt w:val="bullet"/>
+      <w:lvlText w:val=""/>
+      <w:lvlJc w:val="left"/>
+      <w:pPr>
+        <w:ind w:left="3588" w:hanging="360"/>
+      </w:pPr>
+      <w:rPr>
+        <w:rFonts w:ascii="Wingdings" w:hAnsi="Wingdings" w:hint="default"/>
+      </w:rPr>
+    </w:lvl>
+    <w:lvl w:ilvl="3" w:tplc="04090001" w:tentative="1">
+      <w:start w:val="1"/>
+      <w:numFmt w:val="bullet"/>
+      <w:lvlText w:val=""/>
+      <w:lvlJc w:val="left"/>
+      <w:pPr>
+        <w:ind w:left="4308" w:hanging="360"/>
+      </w:pPr>
+      <w:rPr>
+        <w:rFonts w:ascii="Symbol" w:hAnsi="Symbol" w:hint="default"/>
+      </w:rPr>
+    </w:lvl>
+    <w:lvl w:ilvl="4" w:tplc="04090003" w:tentative="1">
+      <w:start w:val="1"/>
+      <w:numFmt w:val="bullet"/>
+      <w:lvlText w:val="o"/>
+      <w:lvlJc w:val="left"/>
+      <w:pPr>
+        <w:ind w:left="5028" w:hanging="360"/>
+      </w:pPr>
+      <w:rPr>
+        <w:rFonts w:ascii="Courier New" w:hAnsi="Courier New" w:cs="Courier New" w:hint="default"/>
+      </w:rPr>
+    </w:lvl>
+    <w:lvl w:ilvl="5" w:tplc="04090005" w:tentative="1">
+      <w:start w:val="1"/>
+      <w:numFmt w:val="bullet"/>
+      <w:lvlText w:val=""/>
+      <w:lvlJc w:val="left"/>
+      <w:pPr>
+        <w:ind w:left="5748" w:hanging="360"/>
+      </w:pPr>
+      <w:rPr>
+        <w:rFonts w:ascii="Wingdings" w:hAnsi="Wingdings" w:hint="default"/>
+      </w:rPr>
+    </w:lvl>
+    <w:lvl w:ilvl="6" w:tplc="04090001" w:tentative="1">
+      <w:start w:val="1"/>
+      <w:numFmt w:val="bullet"/>
+      <w:lvlText w:val=""/>
+      <w:lvlJc w:val="left"/>
+      <w:pPr>
+        <w:ind w:left="6468" w:hanging="360"/>
+      </w:pPr>
+      <w:rPr>
+        <w:rFonts w:ascii="Symbol" w:hAnsi="Symbol" w:hint="default"/>
+      </w:rPr>
+    </w:lvl>
+    <w:lvl w:ilvl="7" w:tplc="04090003" w:tentative="1">
+      <w:start w:val="1"/>
+      <w:numFmt w:val="bullet"/>
+      <w:lvlText w:val="o"/>
+      <w:lvlJc w:val="left"/>
+      <w:pPr>
+        <w:ind w:left="7188" w:hanging="360"/>
+      </w:pPr>
+      <w:rPr>
+        <w:rFonts w:ascii="Courier New" w:hAnsi="Courier New" w:cs="Courier New" w:hint="default"/>
+      </w:rPr>
+    </w:lvl>
+    <w:lvl w:ilvl="8" w:tplc="04090005" w:tentative="1">
+      <w:start w:val="1"/>
+      <w:numFmt w:val="bullet"/>
+      <w:lvlText w:val=""/>
+      <w:lvlJc w:val="left"/>
+      <w:pPr>
+        <w:ind w:left="7908" w:hanging="360"/>
+      </w:pPr>
+      <w:rPr>
+        <w:rFonts w:ascii="Wingdings" w:hAnsi="Wingdings" w:hint="default"/>
+      </w:rPr>
+    </w:lvl>
+  </w:abstractNum>
+  <w:abstractNum w:abstractNumId="12" w15:restartNumberingAfterBreak="0">
     <w:nsid w:val="04B0077E"/>
     <w:multiLevelType w:val="hybridMultilevel"/>
     <w:tmpl w:val="77BE41BA"/>
@@ -37360,7 +38170,96 @@
       </w:rPr>
     </w:lvl>
   </w:abstractNum>
-  <w:abstractNum w:abstractNumId="11" w15:restartNumberingAfterBreak="0">
+  <w:abstractNum w:abstractNumId="13" w15:restartNumberingAfterBreak="0">
+    <w:nsid w:val="27EE18C1"/>
+    <w:multiLevelType w:val="hybridMultilevel"/>
+    <w:tmpl w:val="FD2AD2C8"/>
+    <w:lvl w:ilvl="0" w:tplc="1EDE7452">
+      <w:start w:val="1"/>
+      <w:numFmt w:val="decimal"/>
+      <w:lvlText w:val="%1."/>
+      <w:lvlJc w:val="left"/>
+      <w:pPr>
+        <w:ind w:left="1068" w:hanging="360"/>
+      </w:pPr>
+      <w:rPr>
+        <w:rFonts w:hint="default"/>
+      </w:rPr>
+    </w:lvl>
+    <w:lvl w:ilvl="1" w:tplc="04090019" w:tentative="1">
+      <w:start w:val="1"/>
+      <w:numFmt w:val="lowerLetter"/>
+      <w:lvlText w:val="%2."/>
+      <w:lvlJc w:val="left"/>
+      <w:pPr>
+        <w:ind w:left="1788" w:hanging="360"/>
+      </w:pPr>
+    </w:lvl>
+    <w:lvl w:ilvl="2" w:tplc="0409001B" w:tentative="1">
+      <w:start w:val="1"/>
+      <w:numFmt w:val="lowerRoman"/>
+      <w:lvlText w:val="%3."/>
+      <w:lvlJc w:val="right"/>
+      <w:pPr>
+        <w:ind w:left="2508" w:hanging="180"/>
+      </w:pPr>
+    </w:lvl>
+    <w:lvl w:ilvl="3" w:tplc="0409000F" w:tentative="1">
+      <w:start w:val="1"/>
+      <w:numFmt w:val="decimal"/>
+      <w:lvlText w:val="%4."/>
+      <w:lvlJc w:val="left"/>
+      <w:pPr>
+        <w:ind w:left="3228" w:hanging="360"/>
+      </w:pPr>
+    </w:lvl>
+    <w:lvl w:ilvl="4" w:tplc="04090019" w:tentative="1">
+      <w:start w:val="1"/>
+      <w:numFmt w:val="lowerLetter"/>
+      <w:lvlText w:val="%5."/>
+      <w:lvlJc w:val="left"/>
+      <w:pPr>
+        <w:ind w:left="3948" w:hanging="360"/>
+      </w:pPr>
+    </w:lvl>
+    <w:lvl w:ilvl="5" w:tplc="0409001B" w:tentative="1">
+      <w:start w:val="1"/>
+      <w:numFmt w:val="lowerRoman"/>
+      <w:lvlText w:val="%6."/>
+      <w:lvlJc w:val="right"/>
+      <w:pPr>
+        <w:ind w:left="4668" w:hanging="180"/>
+      </w:pPr>
+    </w:lvl>
+    <w:lvl w:ilvl="6" w:tplc="0409000F" w:tentative="1">
+      <w:start w:val="1"/>
+      <w:numFmt w:val="decimal"/>
+      <w:lvlText w:val="%7."/>
+      <w:lvlJc w:val="left"/>
+      <w:pPr>
+        <w:ind w:left="5388" w:hanging="360"/>
+      </w:pPr>
+    </w:lvl>
+    <w:lvl w:ilvl="7" w:tplc="04090019" w:tentative="1">
+      <w:start w:val="1"/>
+      <w:numFmt w:val="lowerLetter"/>
+      <w:lvlText w:val="%8."/>
+      <w:lvlJc w:val="left"/>
+      <w:pPr>
+        <w:ind w:left="6108" w:hanging="360"/>
+      </w:pPr>
+    </w:lvl>
+    <w:lvl w:ilvl="8" w:tplc="0409001B" w:tentative="1">
+      <w:start w:val="1"/>
+      <w:numFmt w:val="lowerRoman"/>
+      <w:lvlText w:val="%9."/>
+      <w:lvlJc w:val="right"/>
+      <w:pPr>
+        <w:ind w:left="6828" w:hanging="180"/>
+      </w:pPr>
+    </w:lvl>
+  </w:abstractNum>
+  <w:abstractNum w:abstractNumId="14" w15:restartNumberingAfterBreak="0">
     <w:nsid w:val="307A0113"/>
     <w:multiLevelType w:val="hybridMultilevel"/>
     <w:tmpl w:val="A82E58A0"/>
@@ -37446,7 +38345,7 @@
       </w:pPr>
     </w:lvl>
   </w:abstractNum>
-  <w:abstractNum w:abstractNumId="12" w15:restartNumberingAfterBreak="0">
+  <w:abstractNum w:abstractNumId="15" w15:restartNumberingAfterBreak="0">
     <w:nsid w:val="313C797B"/>
     <w:multiLevelType w:val="hybridMultilevel"/>
     <w:tmpl w:val="569C3408"/>
@@ -37560,7 +38459,7 @@
       </w:rPr>
     </w:lvl>
   </w:abstractNum>
-  <w:abstractNum w:abstractNumId="13" w15:restartNumberingAfterBreak="0">
+  <w:abstractNum w:abstractNumId="16" w15:restartNumberingAfterBreak="0">
     <w:nsid w:val="40D160CA"/>
     <w:multiLevelType w:val="hybridMultilevel"/>
     <w:tmpl w:val="D01423A8"/>
@@ -37673,7 +38572,7 @@
       </w:rPr>
     </w:lvl>
   </w:abstractNum>
-  <w:abstractNum w:abstractNumId="14" w15:restartNumberingAfterBreak="0">
+  <w:abstractNum w:abstractNumId="17" w15:restartNumberingAfterBreak="0">
     <w:nsid w:val="42CE0F8B"/>
     <w:multiLevelType w:val="hybridMultilevel"/>
     <w:tmpl w:val="FB84A118"/>
@@ -37762,7 +38661,7 @@
       </w:pPr>
     </w:lvl>
   </w:abstractNum>
-  <w:abstractNum w:abstractNumId="15" w15:restartNumberingAfterBreak="0">
+  <w:abstractNum w:abstractNumId="18" w15:restartNumberingAfterBreak="0">
     <w:nsid w:val="47873AFE"/>
     <w:multiLevelType w:val="hybridMultilevel"/>
     <w:tmpl w:val="E19CCC6A"/>
@@ -37875,7 +38774,7 @@
       </w:rPr>
     </w:lvl>
   </w:abstractNum>
-  <w:abstractNum w:abstractNumId="16" w15:restartNumberingAfterBreak="0">
+  <w:abstractNum w:abstractNumId="19" w15:restartNumberingAfterBreak="0">
     <w:nsid w:val="4CE93EE4"/>
     <w:multiLevelType w:val="hybridMultilevel"/>
     <w:tmpl w:val="CB24DFE2"/>
@@ -37988,7 +38887,96 @@
       </w:rPr>
     </w:lvl>
   </w:abstractNum>
-  <w:abstractNum w:abstractNumId="17" w15:restartNumberingAfterBreak="0">
+  <w:abstractNum w:abstractNumId="20" w15:restartNumberingAfterBreak="0">
+    <w:nsid w:val="4EAA215D"/>
+    <w:multiLevelType w:val="hybridMultilevel"/>
+    <w:tmpl w:val="8F486384"/>
+    <w:lvl w:ilvl="0" w:tplc="CF42D658">
+      <w:start w:val="1"/>
+      <w:numFmt w:val="decimal"/>
+      <w:lvlText w:val="%1."/>
+      <w:lvlJc w:val="left"/>
+      <w:pPr>
+        <w:ind w:left="1068" w:hanging="360"/>
+      </w:pPr>
+      <w:rPr>
+        <w:rFonts w:hint="default"/>
+      </w:rPr>
+    </w:lvl>
+    <w:lvl w:ilvl="1" w:tplc="04090019">
+      <w:start w:val="1"/>
+      <w:numFmt w:val="lowerLetter"/>
+      <w:lvlText w:val="%2."/>
+      <w:lvlJc w:val="left"/>
+      <w:pPr>
+        <w:ind w:left="1788" w:hanging="360"/>
+      </w:pPr>
+    </w:lvl>
+    <w:lvl w:ilvl="2" w:tplc="0409001B" w:tentative="1">
+      <w:start w:val="1"/>
+      <w:numFmt w:val="lowerRoman"/>
+      <w:lvlText w:val="%3."/>
+      <w:lvlJc w:val="right"/>
+      <w:pPr>
+        <w:ind w:left="2508" w:hanging="180"/>
+      </w:pPr>
+    </w:lvl>
+    <w:lvl w:ilvl="3" w:tplc="0409000F" w:tentative="1">
+      <w:start w:val="1"/>
+      <w:numFmt w:val="decimal"/>
+      <w:lvlText w:val="%4."/>
+      <w:lvlJc w:val="left"/>
+      <w:pPr>
+        <w:ind w:left="3228" w:hanging="360"/>
+      </w:pPr>
+    </w:lvl>
+    <w:lvl w:ilvl="4" w:tplc="04090019" w:tentative="1">
+      <w:start w:val="1"/>
+      <w:numFmt w:val="lowerLetter"/>
+      <w:lvlText w:val="%5."/>
+      <w:lvlJc w:val="left"/>
+      <w:pPr>
+        <w:ind w:left="3948" w:hanging="360"/>
+      </w:pPr>
+    </w:lvl>
+    <w:lvl w:ilvl="5" w:tplc="0409001B" w:tentative="1">
+      <w:start w:val="1"/>
+      <w:numFmt w:val="lowerRoman"/>
+      <w:lvlText w:val="%6."/>
+      <w:lvlJc w:val="right"/>
+      <w:pPr>
+        <w:ind w:left="4668" w:hanging="180"/>
+      </w:pPr>
+    </w:lvl>
+    <w:lvl w:ilvl="6" w:tplc="0409000F" w:tentative="1">
+      <w:start w:val="1"/>
+      <w:numFmt w:val="decimal"/>
+      <w:lvlText w:val="%7."/>
+      <w:lvlJc w:val="left"/>
+      <w:pPr>
+        <w:ind w:left="5388" w:hanging="360"/>
+      </w:pPr>
+    </w:lvl>
+    <w:lvl w:ilvl="7" w:tplc="04090019" w:tentative="1">
+      <w:start w:val="1"/>
+      <w:numFmt w:val="lowerLetter"/>
+      <w:lvlText w:val="%8."/>
+      <w:lvlJc w:val="left"/>
+      <w:pPr>
+        <w:ind w:left="6108" w:hanging="360"/>
+      </w:pPr>
+    </w:lvl>
+    <w:lvl w:ilvl="8" w:tplc="0409001B" w:tentative="1">
+      <w:start w:val="1"/>
+      <w:numFmt w:val="lowerRoman"/>
+      <w:lvlText w:val="%9."/>
+      <w:lvlJc w:val="right"/>
+      <w:pPr>
+        <w:ind w:left="6828" w:hanging="180"/>
+      </w:pPr>
+    </w:lvl>
+  </w:abstractNum>
+  <w:abstractNum w:abstractNumId="21" w15:restartNumberingAfterBreak="0">
     <w:nsid w:val="521A6B33"/>
     <w:multiLevelType w:val="hybridMultilevel"/>
     <w:tmpl w:val="8118F2E8"/>
@@ -38077,7 +39065,7 @@
       </w:pPr>
     </w:lvl>
   </w:abstractNum>
-  <w:abstractNum w:abstractNumId="18" w15:restartNumberingAfterBreak="0">
+  <w:abstractNum w:abstractNumId="22" w15:restartNumberingAfterBreak="0">
     <w:nsid w:val="54DE22CB"/>
     <w:multiLevelType w:val="hybridMultilevel"/>
     <w:tmpl w:val="42B0EA4C"/>
@@ -38190,7 +39178,7 @@
       </w:rPr>
     </w:lvl>
   </w:abstractNum>
-  <w:abstractNum w:abstractNumId="19" w15:restartNumberingAfterBreak="0">
+  <w:abstractNum w:abstractNumId="23" w15:restartNumberingAfterBreak="0">
     <w:nsid w:val="614D048D"/>
     <w:multiLevelType w:val="hybridMultilevel"/>
     <w:tmpl w:val="6FBC0A74"/>
@@ -38303,7 +39291,7 @@
       </w:rPr>
     </w:lvl>
   </w:abstractNum>
-  <w:abstractNum w:abstractNumId="20" w15:restartNumberingAfterBreak="0">
+  <w:abstractNum w:abstractNumId="24" w15:restartNumberingAfterBreak="0">
     <w:nsid w:val="64404137"/>
     <w:multiLevelType w:val="hybridMultilevel"/>
     <w:tmpl w:val="59163CA8"/>
@@ -38416,7 +39404,7 @@
       </w:rPr>
     </w:lvl>
   </w:abstractNum>
-  <w:abstractNum w:abstractNumId="21" w15:restartNumberingAfterBreak="0">
+  <w:abstractNum w:abstractNumId="25" w15:restartNumberingAfterBreak="0">
     <w:nsid w:val="6BCA65CD"/>
     <w:multiLevelType w:val="multilevel"/>
     <w:tmpl w:val="5AD4D81A"/>
@@ -38533,7 +39521,7 @@
       </w:rPr>
     </w:lvl>
   </w:abstractNum>
-  <w:abstractNum w:abstractNumId="22" w15:restartNumberingAfterBreak="0">
+  <w:abstractNum w:abstractNumId="26" w15:restartNumberingAfterBreak="0">
     <w:nsid w:val="727124F3"/>
     <w:multiLevelType w:val="hybridMultilevel"/>
     <w:tmpl w:val="8FECBC0A"/>
@@ -38646,7 +39634,7 @@
       </w:rPr>
     </w:lvl>
   </w:abstractNum>
-  <w:abstractNum w:abstractNumId="23" w15:restartNumberingAfterBreak="0">
+  <w:abstractNum w:abstractNumId="27" w15:restartNumberingAfterBreak="0">
     <w:nsid w:val="772E65E9"/>
     <w:multiLevelType w:val="multilevel"/>
     <w:tmpl w:val="C6E844CC"/>
@@ -38778,13 +39766,13 @@
     </w:lvl>
   </w:abstractNum>
   <w:num w:numId="1">
-    <w:abstractNumId w:val="21"/>
+    <w:abstractNumId w:val="25"/>
   </w:num>
   <w:num w:numId="2">
-    <w:abstractNumId w:val="23"/>
+    <w:abstractNumId w:val="27"/>
   </w:num>
   <w:num w:numId="3">
-    <w:abstractNumId w:val="23"/>
+    <w:abstractNumId w:val="27"/>
     <w:lvlOverride w:ilvl="0">
       <w:lvl w:ilvl="0">
         <w:start w:val="1"/>
@@ -38932,7 +39920,7 @@
     </w:lvlOverride>
   </w:num>
   <w:num w:numId="4">
-    <w:abstractNumId w:val="23"/>
+    <w:abstractNumId w:val="27"/>
     <w:lvlOverride w:ilvl="0">
       <w:lvl w:ilvl="0">
         <w:start w:val="1"/>
@@ -39080,19 +40068,19 @@
     </w:lvlOverride>
   </w:num>
   <w:num w:numId="5">
-    <w:abstractNumId w:val="12"/>
+    <w:abstractNumId w:val="15"/>
   </w:num>
   <w:num w:numId="6">
-    <w:abstractNumId w:val="18"/>
+    <w:abstractNumId w:val="22"/>
   </w:num>
   <w:num w:numId="7">
-    <w:abstractNumId w:val="22"/>
+    <w:abstractNumId w:val="26"/>
   </w:num>
   <w:num w:numId="8">
-    <w:abstractNumId w:val="19"/>
+    <w:abstractNumId w:val="23"/>
   </w:num>
   <w:num w:numId="9">
-    <w:abstractNumId w:val="13"/>
+    <w:abstractNumId w:val="16"/>
   </w:num>
   <w:num w:numId="10">
     <w:abstractNumId w:val="9"/>
@@ -39125,25 +40113,37 @@
     <w:abstractNumId w:val="0"/>
   </w:num>
   <w:num w:numId="20">
+    <w:abstractNumId w:val="12"/>
+  </w:num>
+  <w:num w:numId="21">
+    <w:abstractNumId w:val="19"/>
+  </w:num>
+  <w:num w:numId="22">
+    <w:abstractNumId w:val="18"/>
+  </w:num>
+  <w:num w:numId="23">
+    <w:abstractNumId w:val="17"/>
+  </w:num>
+  <w:num w:numId="24">
+    <w:abstractNumId w:val="14"/>
+  </w:num>
+  <w:num w:numId="25">
+    <w:abstractNumId w:val="24"/>
+  </w:num>
+  <w:num w:numId="26">
+    <w:abstractNumId w:val="21"/>
+  </w:num>
+  <w:num w:numId="27">
+    <w:abstractNumId w:val="13"/>
+  </w:num>
+  <w:num w:numId="28">
     <w:abstractNumId w:val="10"/>
   </w:num>
-  <w:num w:numId="21">
-    <w:abstractNumId w:val="16"/>
-  </w:num>
-  <w:num w:numId="22">
-    <w:abstractNumId w:val="15"/>
-  </w:num>
-  <w:num w:numId="23">
-    <w:abstractNumId w:val="14"/>
-  </w:num>
-  <w:num w:numId="24">
-    <w:abstractNumId w:val="11"/>
-  </w:num>
-  <w:num w:numId="25">
+  <w:num w:numId="29">
     <w:abstractNumId w:val="20"/>
   </w:num>
-  <w:num w:numId="26">
-    <w:abstractNumId w:val="17"/>
+  <w:num w:numId="30">
+    <w:abstractNumId w:val="11"/>
   </w:num>
   <w:numIdMacAtCleanup w:val="9"/>
 </w:numbering>
@@ -41039,7 +42039,7 @@
 </file>
 
 <file path=customXml/itemProps1.xml><?xml version="1.0" encoding="utf-8"?>
-<ds:datastoreItem xmlns:ds="http://schemas.openxmlformats.org/officeDocument/2006/customXml" ds:itemID="{CBD01E7A-B778-44BD-AC68-FD4B32AF6034}">
+<ds:datastoreItem xmlns:ds="http://schemas.openxmlformats.org/officeDocument/2006/customXml" ds:itemID="{D225EA64-B2C1-489E-9F5A-055525D349DC}">
   <ds:schemaRefs>
     <ds:schemaRef ds:uri="http://schemas.openxmlformats.org/officeDocument/2006/bibliography"/>
   </ds:schemaRefs>

</xml_diff>

<commit_message>
Fix change at 27.03.2018
</commit_message>
<xml_diff>
--- a/nir/Report.docx
+++ b/nir/Report.docx
@@ -1535,6 +1535,83 @@
                 <w:szCs w:val="28"/>
                 <w:lang w:val="ru-BY"/>
               </w:rPr>
+              <w:t xml:space="preserve">2.3 Оптимизация процесса работы с данными, </w:t>
+            </w:r>
+            <w:proofErr w:type="spellStart"/>
+            <w:r>
+              <w:rPr>
+                <w:sz w:val="28"/>
+                <w:szCs w:val="28"/>
+                <w:lang w:val="ru-BY"/>
+              </w:rPr>
+              <w:t>flux</w:t>
+            </w:r>
+            <w:proofErr w:type="spellEnd"/>
+            <w:r>
+              <w:rPr>
+                <w:sz w:val="28"/>
+                <w:szCs w:val="28"/>
+                <w:lang w:val="ru-BY"/>
+              </w:rPr>
+              <w:t xml:space="preserve"> архитектура</w:t>
+            </w:r>
+            <w:r>
+              <w:rPr>
+                <w:sz w:val="28"/>
+                <w:szCs w:val="28"/>
+                <w:lang w:val="ru-BY"/>
+              </w:rPr>
+              <w:t>.............</w:t>
+            </w:r>
+          </w:p>
+        </w:tc>
+        <w:tc>
+          <w:tcPr>
+            <w:tcW w:w="426" w:type="dxa"/>
+            <w:shd w:val="clear" w:color="auto" w:fill="auto"/>
+            <w:vAlign w:val="bottom"/>
+          </w:tcPr>
+          <w:p>
+            <w:pPr>
+              <w:jc w:val="right"/>
+              <w:rPr>
+                <w:sz w:val="28"/>
+                <w:szCs w:val="28"/>
+                <w:lang w:val="ru-BY"/>
+              </w:rPr>
+            </w:pPr>
+            <w:r>
+              <w:rPr>
+                <w:sz w:val="28"/>
+                <w:szCs w:val="28"/>
+                <w:lang w:val="ru-BY"/>
+              </w:rPr>
+              <w:t>18</w:t>
+            </w:r>
+          </w:p>
+        </w:tc>
+      </w:tr>
+      <w:tr>
+        <w:tc>
+          <w:tcPr>
+            <w:tcW w:w="9495" w:type="dxa"/>
+            <w:shd w:val="clear" w:color="auto" w:fill="auto"/>
+          </w:tcPr>
+          <w:p>
+            <w:pPr>
+              <w:ind w:firstLine="714"/>
+              <w:rPr>
+                <w:sz w:val="28"/>
+                <w:szCs w:val="28"/>
+                <w:lang w:val="ru-BY"/>
+              </w:rPr>
+            </w:pPr>
+            <w:r>
+              <w:rPr>
+                <w:sz w:val="28"/>
+                <w:szCs w:val="28"/>
+                <w:lang w:val="ru-BY"/>
+              </w:rPr>
               <w:t xml:space="preserve">Глава 3. Разработка </w:t>
             </w:r>
             <w:r>
@@ -1609,7 +1686,7 @@
                 <w:szCs w:val="28"/>
                 <w:lang w:val="ru-BY"/>
               </w:rPr>
-              <w:t>19</w:t>
+              <w:t>21</w:t>
             </w:r>
           </w:p>
         </w:tc>
@@ -1668,7 +1745,7 @@
                 <w:szCs w:val="28"/>
                 <w:lang w:val="ru-BY"/>
               </w:rPr>
-              <w:t>19</w:t>
+              <w:t>21</w:t>
             </w:r>
           </w:p>
         </w:tc>
@@ -1727,7 +1804,7 @@
                 <w:szCs w:val="28"/>
                 <w:lang w:val="ru-BY"/>
               </w:rPr>
-              <w:t>19</w:t>
+              <w:t>21</w:t>
             </w:r>
           </w:p>
         </w:tc>
@@ -1786,7 +1863,15 @@
                 <w:szCs w:val="28"/>
                 <w:lang w:val="ru-BY"/>
               </w:rPr>
-              <w:t>21</w:t>
+              <w:t>2</w:t>
+            </w:r>
+            <w:r>
+              <w:rPr>
+                <w:sz w:val="28"/>
+                <w:szCs w:val="28"/>
+                <w:lang w:val="ru-BY"/>
+              </w:rPr>
+              <w:t>3</w:t>
             </w:r>
           </w:p>
         </w:tc>
@@ -1842,7 +1927,7 @@
                 <w:szCs w:val="28"/>
                 <w:lang w:val="ru-BY"/>
               </w:rPr>
-              <w:t>4</w:t>
+              <w:t>6</w:t>
             </w:r>
           </w:p>
         </w:tc>
@@ -1890,7 +1975,7 @@
               <w:rPr>
                 <w:sz w:val="28"/>
                 <w:szCs w:val="28"/>
-                <w:lang w:val="en-US"/>
+                <w:lang w:val="ru-BY"/>
               </w:rPr>
             </w:pPr>
             <w:r>
@@ -1899,7 +1984,15 @@
                 <w:szCs w:val="28"/>
                 <w:lang w:val="en-US"/>
               </w:rPr>
-              <w:t>25</w:t>
+              <w:t>2</w:t>
+            </w:r>
+            <w:r>
+              <w:rPr>
+                <w:sz w:val="28"/>
+                <w:szCs w:val="28"/>
+                <w:lang w:val="ru-BY"/>
+              </w:rPr>
+              <w:t>7</w:t>
             </w:r>
           </w:p>
         </w:tc>
@@ -1970,16 +2063,9 @@
               <w:rPr>
                 <w:sz w:val="28"/>
                 <w:szCs w:val="28"/>
-              </w:rPr>
-              <w:t>3</w:t>
-            </w:r>
-            <w:r>
-              <w:rPr>
-                <w:sz w:val="28"/>
-                <w:szCs w:val="28"/>
                 <w:lang w:val="ru-BY"/>
               </w:rPr>
-              <w:t>0</w:t>
+              <w:t>33</w:t>
             </w:r>
           </w:p>
         </w:tc>
@@ -14111,9 +14197,2192 @@
         <w:ind w:firstLine="708"/>
         <w:jc w:val="both"/>
         <w:rPr>
-          <w:color w:val="000000"/>
-          <w:sz w:val="28"/>
-          <w:szCs w:val="28"/>
+          <w:b/>
+          <w:color w:val="000000"/>
+          <w:sz w:val="28"/>
+          <w:szCs w:val="28"/>
+          <w:lang w:val="ru-BY"/>
+        </w:rPr>
+      </w:pPr>
+      <w:r>
+        <w:rPr>
+          <w:b/>
+          <w:color w:val="000000"/>
+          <w:sz w:val="28"/>
+          <w:szCs w:val="28"/>
+          <w:lang w:val="en-US"/>
+        </w:rPr>
+        <w:t>2.3</w:t>
+      </w:r>
+      <w:r>
+        <w:rPr>
+          <w:b/>
+          <w:color w:val="000000"/>
+          <w:sz w:val="28"/>
+          <w:szCs w:val="28"/>
+          <w:lang w:val="en-US"/>
+        </w:rPr>
+        <w:t xml:space="preserve"> </w:t>
+      </w:r>
+      <w:r>
+        <w:rPr>
+          <w:b/>
+          <w:color w:val="000000"/>
+          <w:sz w:val="28"/>
+          <w:szCs w:val="28"/>
+          <w:lang w:val="ru-BY"/>
+        </w:rPr>
+        <w:t>Оптимизация процесса работы с данными</w:t>
+      </w:r>
+      <w:r>
+        <w:rPr>
+          <w:b/>
+          <w:color w:val="000000"/>
+          <w:sz w:val="28"/>
+          <w:szCs w:val="28"/>
+          <w:lang w:val="en-US"/>
+        </w:rPr>
+        <w:t xml:space="preserve">, </w:t>
+      </w:r>
+      <w:r>
+        <w:rPr>
+          <w:b/>
+          <w:i/>
+          <w:color w:val="000000"/>
+          <w:sz w:val="28"/>
+          <w:szCs w:val="28"/>
+          <w:lang w:val="en-US"/>
+        </w:rPr>
+        <w:t>fl</w:t>
+      </w:r>
+      <w:r>
+        <w:rPr>
+          <w:b/>
+          <w:i/>
+          <w:color w:val="000000"/>
+          <w:sz w:val="28"/>
+          <w:szCs w:val="28"/>
+          <w:lang w:val="en-US"/>
+        </w:rPr>
+        <w:t>u</w:t>
+      </w:r>
+      <w:r>
+        <w:rPr>
+          <w:b/>
+          <w:i/>
+          <w:color w:val="000000"/>
+          <w:sz w:val="28"/>
+          <w:szCs w:val="28"/>
+          <w:lang w:val="en-US"/>
+        </w:rPr>
+        <w:t>x</w:t>
+      </w:r>
+      <w:r>
+        <w:rPr>
+          <w:b/>
+          <w:color w:val="000000"/>
+          <w:sz w:val="28"/>
+          <w:szCs w:val="28"/>
+          <w:lang w:val="en-US"/>
+        </w:rPr>
+        <w:t xml:space="preserve"> </w:t>
+      </w:r>
+      <w:r>
+        <w:rPr>
+          <w:b/>
+          <w:color w:val="000000"/>
+          <w:sz w:val="28"/>
+          <w:szCs w:val="28"/>
+          <w:lang w:val="ru-BY"/>
+        </w:rPr>
+        <w:t>архитектура</w:t>
+      </w:r>
+    </w:p>
+    <w:p>
+      <w:pPr>
+        <w:ind w:firstLine="708"/>
+        <w:jc w:val="both"/>
+        <w:rPr>
+          <w:b/>
+          <w:color w:val="000000"/>
+          <w:sz w:val="28"/>
+          <w:szCs w:val="28"/>
+          <w:lang w:val="ru-BY"/>
+        </w:rPr>
+      </w:pPr>
+    </w:p>
+    <w:p>
+      <w:pPr>
+        <w:ind w:firstLine="708"/>
+        <w:jc w:val="both"/>
+        <w:rPr>
+          <w:color w:val="000000"/>
+          <w:sz w:val="28"/>
+          <w:szCs w:val="28"/>
+          <w:lang w:val="ru-BY"/>
+        </w:rPr>
+      </w:pPr>
+      <w:r>
+        <w:rPr>
+          <w:color w:val="000000"/>
+          <w:sz w:val="28"/>
+          <w:szCs w:val="28"/>
+          <w:lang w:val="ru-BY"/>
+        </w:rPr>
+        <w:t>При разработке веб приложений с большой долей обработки бизнес логики на стороне клиента</w:t>
+      </w:r>
+      <w:r>
+        <w:rPr>
+          <w:color w:val="000000"/>
+          <w:sz w:val="28"/>
+          <w:szCs w:val="28"/>
+          <w:lang w:val="en-US"/>
+        </w:rPr>
+        <w:t xml:space="preserve"> </w:t>
+      </w:r>
+      <w:r>
+        <w:rPr>
+          <w:color w:val="000000"/>
+          <w:sz w:val="28"/>
+          <w:szCs w:val="28"/>
+          <w:lang w:val="ru-BY"/>
+        </w:rPr>
+        <w:t>одним из основных вопросов встающих перед разработчиком становиться организация обмена данными с сервером (</w:t>
+      </w:r>
+      <w:r>
+        <w:rPr>
+          <w:i/>
+          <w:color w:val="000000"/>
+          <w:sz w:val="28"/>
+          <w:szCs w:val="28"/>
+          <w:lang w:val="en-US"/>
+        </w:rPr>
+        <w:t>API</w:t>
+      </w:r>
+      <w:r>
+        <w:rPr>
+          <w:color w:val="000000"/>
+          <w:sz w:val="28"/>
+          <w:szCs w:val="28"/>
+          <w:lang w:val="ru-BY"/>
+        </w:rPr>
+        <w:t>)</w:t>
+      </w:r>
+      <w:r>
+        <w:rPr>
+          <w:color w:val="000000"/>
+          <w:sz w:val="28"/>
+          <w:szCs w:val="28"/>
+          <w:lang w:val="en-US"/>
+        </w:rPr>
+        <w:t xml:space="preserve"> </w:t>
+      </w:r>
+      <w:r>
+        <w:rPr>
+          <w:color w:val="000000"/>
+          <w:sz w:val="28"/>
+          <w:szCs w:val="28"/>
+          <w:lang w:val="ru-BY"/>
+        </w:rPr>
+        <w:t>и изменения состояния компонентов. Особенно остро становиться вопрос в случае одновременного использования данных в не</w:t>
+      </w:r>
+      <w:r>
+        <w:rPr>
+          <w:color w:val="000000"/>
+          <w:sz w:val="28"/>
+          <w:szCs w:val="28"/>
+          <w:lang w:val="ru-BY"/>
+        </w:rPr>
+        <w:t>скольких компонентах, при этом изменение данных внутри одного компонента должно повлечь за собою изменение состояния всех компонентов, использующих данный набор данных. Наиболее простым способом решения данной проблемы является организовать работу через общего предка Рисунок 2.2.</w:t>
+      </w:r>
+    </w:p>
+    <w:p>
+      <w:pPr>
+        <w:ind w:firstLine="708"/>
+        <w:jc w:val="both"/>
+        <w:rPr>
+          <w:color w:val="000000"/>
+          <w:sz w:val="28"/>
+          <w:szCs w:val="28"/>
+          <w:lang w:val="ru-BY"/>
+        </w:rPr>
+      </w:pPr>
+      <w:r>
+        <w:rPr>
+          <w:noProof/>
+          <w:color w:val="000000"/>
+          <w:sz w:val="28"/>
+          <w:szCs w:val="28"/>
+          <w:lang w:val="ru-BY"/>
+        </w:rPr>
+        <w:pict>
+          <v:rect id="_x0000_s1065" style="position:absolute;left:0;text-align:left;margin-left:127.85pt;margin-top:22pt;width:224.25pt;height:40.5pt;z-index:13">
+            <v:textbox>
+              <w:txbxContent>
+                <w:p>
+                  <w:pPr>
+                    <w:spacing w:line="240" w:lineRule="auto"/>
+                    <w:jc w:val="center"/>
+                    <w:rPr>
+                      <w:sz w:val="28"/>
+                      <w:szCs w:val="28"/>
+                      <w:lang w:val="ru-BY"/>
+                    </w:rPr>
+                  </w:pPr>
+                  <w:r>
+                    <w:rPr>
+                      <w:sz w:val="28"/>
+                      <w:szCs w:val="28"/>
+                      <w:lang w:val="ru-BY"/>
+                    </w:rPr>
+                    <w:t>Компонент, взаимодействующий с сервером</w:t>
+                  </w:r>
+                </w:p>
+              </w:txbxContent>
+            </v:textbox>
+          </v:rect>
+        </w:pict>
+      </w:r>
+    </w:p>
+    <w:p>
+      <w:pPr>
+        <w:jc w:val="both"/>
+        <w:rPr>
+          <w:color w:val="000000"/>
+          <w:sz w:val="28"/>
+          <w:szCs w:val="28"/>
+          <w:lang w:val="ru-BY"/>
+        </w:rPr>
+      </w:pPr>
+    </w:p>
+    <w:p>
+      <w:pPr>
+        <w:ind w:firstLine="708"/>
+        <w:jc w:val="both"/>
+        <w:rPr>
+          <w:color w:val="000000"/>
+          <w:sz w:val="28"/>
+          <w:szCs w:val="28"/>
+          <w:lang w:val="ru-BY"/>
+        </w:rPr>
+      </w:pPr>
+      <w:r>
+        <w:rPr>
+          <w:noProof/>
+          <w:color w:val="000000"/>
+          <w:sz w:val="28"/>
+          <w:szCs w:val="28"/>
+          <w:lang w:val="ru-BY"/>
+        </w:rPr>
+        <w:pict>
+          <v:shapetype id="_x0000_t32" coordsize="21600,21600" o:spt="32" o:oned="t" path="m,l21600,21600e" filled="f">
+            <v:path arrowok="t" fillok="f" o:connecttype="none"/>
+            <o:lock v:ext="edit" shapetype="t"/>
+          </v:shapetype>
+          <v:shape id="_x0000_s1071" type="#_x0000_t32" style="position:absolute;left:0;text-align:left;margin-left:295.85pt;margin-top:3.7pt;width:44.65pt;height:47.5pt;z-index:19" o:connectortype="straight" strokeweight="3pt">
+            <v:stroke endarrow="block"/>
+          </v:shape>
+        </w:pict>
+      </w:r>
+      <w:r>
+        <w:rPr>
+          <w:noProof/>
+          <w:color w:val="000000"/>
+          <w:sz w:val="28"/>
+          <w:szCs w:val="28"/>
+          <w:lang w:val="ru-BY"/>
+        </w:rPr>
+        <w:pict>
+          <v:shape id="_x0000_s1069" type="#_x0000_t32" style="position:absolute;left:0;text-align:left;margin-left:142.1pt;margin-top:4.45pt;width:44.25pt;height:47.25pt;flip:x;z-index:17" o:connectortype="straight" strokeweight="3pt">
+            <v:stroke endarrow="block"/>
+          </v:shape>
+        </w:pict>
+      </w:r>
+    </w:p>
+    <w:p>
+      <w:pPr>
+        <w:ind w:firstLine="708"/>
+        <w:jc w:val="both"/>
+        <w:rPr>
+          <w:color w:val="000000"/>
+          <w:sz w:val="28"/>
+          <w:szCs w:val="28"/>
+          <w:lang w:val="ru-BY"/>
+        </w:rPr>
+      </w:pPr>
+      <w:r>
+        <w:rPr>
+          <w:noProof/>
+          <w:color w:val="000000"/>
+          <w:sz w:val="28"/>
+          <w:szCs w:val="28"/>
+          <w:lang w:val="ru-BY"/>
+        </w:rPr>
+        <w:pict>
+          <v:rect id="_x0000_s1068" style="position:absolute;left:0;text-align:left;margin-left:67.1pt;margin-top:14.8pt;width:159pt;height:40.5pt;z-index:16">
+            <v:textbox>
+              <w:txbxContent>
+                <w:p>
+                  <w:pPr>
+                    <w:spacing w:line="240" w:lineRule="auto"/>
+                    <w:jc w:val="center"/>
+                    <w:rPr>
+                      <w:sz w:val="28"/>
+                      <w:szCs w:val="28"/>
+                      <w:lang w:val="ru-BY"/>
+                    </w:rPr>
+                  </w:pPr>
+                </w:p>
+              </w:txbxContent>
+            </v:textbox>
+          </v:rect>
+        </w:pict>
+      </w:r>
+      <w:r>
+        <w:rPr>
+          <w:noProof/>
+          <w:color w:val="000000"/>
+          <w:sz w:val="28"/>
+          <w:szCs w:val="28"/>
+          <w:lang w:val="ru-BY"/>
+        </w:rPr>
+        <w:pict>
+          <v:rect id="_x0000_s1067" style="position:absolute;left:0;text-align:left;margin-left:262.85pt;margin-top:14.05pt;width:159pt;height:40.5pt;z-index:15">
+            <v:textbox>
+              <w:txbxContent>
+                <w:p>
+                  <w:pPr>
+                    <w:spacing w:line="240" w:lineRule="auto"/>
+                    <w:jc w:val="center"/>
+                    <w:rPr>
+                      <w:sz w:val="28"/>
+                      <w:szCs w:val="28"/>
+                      <w:lang w:val="ru-BY"/>
+                    </w:rPr>
+                  </w:pPr>
+                  <w:r>
+                    <w:rPr>
+                      <w:sz w:val="28"/>
+                      <w:szCs w:val="28"/>
+                      <w:lang w:val="ru-BY"/>
+                    </w:rPr>
+                    <w:t xml:space="preserve">Компонент, </w:t>
+                  </w:r>
+                  <w:r>
+                    <w:rPr>
+                      <w:sz w:val="28"/>
+                      <w:szCs w:val="28"/>
+                      <w:lang w:val="ru-BY"/>
+                    </w:rPr>
+                    <w:t>отображения данных</w:t>
+                  </w:r>
+                </w:p>
+              </w:txbxContent>
+            </v:textbox>
+          </v:rect>
+        </w:pict>
+      </w:r>
+    </w:p>
+    <w:p>
+      <w:pPr>
+        <w:ind w:firstLine="708"/>
+        <w:jc w:val="both"/>
+        <w:rPr>
+          <w:color w:val="000000"/>
+          <w:sz w:val="28"/>
+          <w:szCs w:val="28"/>
+          <w:lang w:val="ru-BY"/>
+        </w:rPr>
+      </w:pPr>
+      <w:r>
+        <w:rPr>
+          <w:noProof/>
+          <w:color w:val="000000"/>
+          <w:sz w:val="28"/>
+          <w:szCs w:val="28"/>
+          <w:lang w:val="ru-BY"/>
+        </w:rPr>
+        <w:pict>
+          <v:shape id="_x0000_s1070" type="#_x0000_t32" style="position:absolute;left:0;text-align:left;margin-left:82.1pt;margin-top:17.65pt;width:44.25pt;height:47.25pt;flip:x;z-index:18" o:connectortype="straight" strokeweight="3pt">
+            <v:stroke endarrow="block"/>
+          </v:shape>
+        </w:pict>
+      </w:r>
+    </w:p>
+    <w:p>
+      <w:pPr>
+        <w:ind w:firstLine="708"/>
+        <w:jc w:val="both"/>
+        <w:rPr>
+          <w:color w:val="000000"/>
+          <w:sz w:val="28"/>
+          <w:szCs w:val="28"/>
+          <w:lang w:val="ru-BY"/>
+        </w:rPr>
+      </w:pPr>
+    </w:p>
+    <w:p>
+      <w:pPr>
+        <w:ind w:firstLine="708"/>
+        <w:jc w:val="both"/>
+        <w:rPr>
+          <w:color w:val="000000"/>
+          <w:sz w:val="28"/>
+          <w:szCs w:val="28"/>
+          <w:lang w:val="ru-BY"/>
+        </w:rPr>
+      </w:pPr>
+      <w:r>
+        <w:rPr>
+          <w:noProof/>
+          <w:color w:val="000000"/>
+          <w:sz w:val="28"/>
+          <w:szCs w:val="28"/>
+          <w:lang w:val="ru-BY"/>
+        </w:rPr>
+        <w:pict>
+          <v:rect id="_x0000_s1066" style="position:absolute;left:0;text-align:left;margin-left:-1.9pt;margin-top:5.35pt;width:159pt;height:40.5pt;z-index:14">
+            <v:textbox>
+              <w:txbxContent>
+                <w:p>
+                  <w:pPr>
+                    <w:spacing w:line="240" w:lineRule="auto"/>
+                    <w:jc w:val="center"/>
+                    <w:rPr>
+                      <w:sz w:val="28"/>
+                      <w:szCs w:val="28"/>
+                      <w:lang w:val="ru-BY"/>
+                    </w:rPr>
+                  </w:pPr>
+                  <w:r>
+                    <w:rPr>
+                      <w:sz w:val="28"/>
+                      <w:szCs w:val="28"/>
+                      <w:lang w:val="ru-BY"/>
+                    </w:rPr>
+                    <w:t xml:space="preserve">Компонент, </w:t>
+                  </w:r>
+                  <w:r>
+                    <w:rPr>
+                      <w:sz w:val="28"/>
+                      <w:szCs w:val="28"/>
+                      <w:lang w:val="ru-BY"/>
+                    </w:rPr>
+                    <w:t>отображения данных</w:t>
+                  </w:r>
+                </w:p>
+              </w:txbxContent>
+            </v:textbox>
+          </v:rect>
+        </w:pict>
+      </w:r>
+    </w:p>
+    <w:p>
+      <w:pPr>
+        <w:ind w:firstLine="708"/>
+        <w:jc w:val="both"/>
+        <w:rPr>
+          <w:color w:val="000000"/>
+          <w:sz w:val="28"/>
+          <w:szCs w:val="28"/>
+          <w:lang w:val="ru-BY"/>
+        </w:rPr>
+      </w:pPr>
+    </w:p>
+    <w:p>
+      <w:pPr>
+        <w:ind w:firstLine="708"/>
+        <w:jc w:val="both"/>
+        <w:rPr>
+          <w:color w:val="000000"/>
+          <w:sz w:val="28"/>
+          <w:szCs w:val="28"/>
+          <w:lang w:val="ru-BY"/>
+        </w:rPr>
+      </w:pPr>
+    </w:p>
+    <w:p>
+      <w:pPr>
+        <w:jc w:val="center"/>
+        <w:rPr>
+          <w:color w:val="000000"/>
+          <w:sz w:val="28"/>
+          <w:szCs w:val="28"/>
+          <w:lang w:val="ru-BY"/>
+        </w:rPr>
+      </w:pPr>
+      <w:r>
+        <w:rPr>
+          <w:color w:val="000000"/>
+          <w:sz w:val="28"/>
+          <w:szCs w:val="28"/>
+          <w:lang w:val="ru-BY"/>
+        </w:rPr>
+        <w:t xml:space="preserve">Рисунок 2.2 </w:t>
+      </w:r>
+      <w:r>
+        <w:rPr>
+          <w:sz w:val="28"/>
+          <w:szCs w:val="28"/>
+          <w:lang w:eastAsia="en-US"/>
+        </w:rPr>
+        <w:t xml:space="preserve">– </w:t>
+      </w:r>
+      <w:r>
+        <w:rPr>
+          <w:sz w:val="28"/>
+          <w:szCs w:val="28"/>
+          <w:lang w:val="ru-BY" w:eastAsia="en-US"/>
+        </w:rPr>
+        <w:t>Схема работы через общего предка</w:t>
+      </w:r>
+    </w:p>
+    <w:p>
+      <w:pPr>
+        <w:ind w:firstLine="708"/>
+        <w:jc w:val="both"/>
+        <w:rPr>
+          <w:color w:val="000000"/>
+          <w:sz w:val="28"/>
+          <w:szCs w:val="28"/>
+          <w:lang w:val="ru-BY"/>
+        </w:rPr>
+      </w:pPr>
+    </w:p>
+    <w:p>
+      <w:pPr>
+        <w:ind w:firstLine="708"/>
+        <w:jc w:val="both"/>
+        <w:rPr>
+          <w:color w:val="000000"/>
+          <w:sz w:val="28"/>
+          <w:szCs w:val="28"/>
+          <w:lang w:val="ru-BY"/>
+        </w:rPr>
+      </w:pPr>
+      <w:r>
+        <w:rPr>
+          <w:color w:val="000000"/>
+          <w:sz w:val="28"/>
+          <w:szCs w:val="28"/>
+          <w:lang w:val="ru-BY"/>
+        </w:rPr>
+        <w:lastRenderedPageBreak/>
+        <w:t xml:space="preserve">Однако такой подход </w:t>
+      </w:r>
+      <w:r>
+        <w:rPr>
+          <w:color w:val="000000"/>
+          <w:sz w:val="28"/>
+          <w:szCs w:val="28"/>
+          <w:lang w:val="ru-BY"/>
+        </w:rPr>
+        <w:t>имеет существенный недостаток. При наличие большого числа связанных компонентов разбросанных в разных частях древа компонент, встает необходимость пробрасывать функции обработчики и данные через большое число родительских компонентов. Такой процесс значительно ухудшает не только эффективность работы приложения, но так же влечет к неумолимому ухудшению качества кода.</w:t>
+      </w:r>
+    </w:p>
+    <w:p>
+      <w:pPr>
+        <w:ind w:firstLine="708"/>
+        <w:jc w:val="both"/>
+        <w:rPr>
+          <w:color w:val="000000"/>
+          <w:sz w:val="28"/>
+          <w:szCs w:val="28"/>
+          <w:lang w:val="ru-BY"/>
+        </w:rPr>
+      </w:pPr>
+      <w:r>
+        <w:rPr>
+          <w:color w:val="000000"/>
+          <w:sz w:val="28"/>
+          <w:szCs w:val="28"/>
+          <w:lang w:val="ru-BY"/>
+        </w:rPr>
+        <w:t>Таким образом становиться актуальным создание сущности, являющейся общим, для всех связанных компонент, хранилищем данных, а так же организовать систему обработки действий (</w:t>
+      </w:r>
+      <w:r>
+        <w:rPr>
+          <w:i/>
+          <w:color w:val="000000"/>
+          <w:sz w:val="28"/>
+          <w:szCs w:val="28"/>
+          <w:lang w:val="en-US"/>
+        </w:rPr>
+        <w:t>action</w:t>
+      </w:r>
+      <w:r>
+        <w:rPr>
+          <w:color w:val="000000"/>
+          <w:sz w:val="28"/>
+          <w:szCs w:val="28"/>
+          <w:lang w:val="en-US"/>
+        </w:rPr>
+        <w:t>s</w:t>
+      </w:r>
+      <w:r>
+        <w:rPr>
+          <w:color w:val="000000"/>
+          <w:sz w:val="28"/>
+          <w:szCs w:val="28"/>
+          <w:lang w:val="ru-BY"/>
+        </w:rPr>
+        <w:t>)</w:t>
+      </w:r>
+      <w:r>
+        <w:rPr>
+          <w:color w:val="000000"/>
+          <w:sz w:val="28"/>
+          <w:szCs w:val="28"/>
+          <w:lang w:val="ru-BY"/>
+        </w:rPr>
+        <w:t xml:space="preserve"> таким образом, что бы при вызове действия из одного компонента, произошло обновление состояния всех связанных компонент.</w:t>
+      </w:r>
+    </w:p>
+    <w:p>
+      <w:pPr>
+        <w:ind w:firstLine="708"/>
+        <w:jc w:val="both"/>
+        <w:rPr>
+          <w:color w:val="000000"/>
+          <w:sz w:val="28"/>
+          <w:szCs w:val="28"/>
+          <w:lang w:val="ru-BY"/>
+        </w:rPr>
+      </w:pPr>
+      <w:r>
+        <w:rPr>
+          <w:color w:val="000000"/>
+          <w:sz w:val="28"/>
+          <w:szCs w:val="28"/>
+          <w:lang w:val="ru-BY"/>
+        </w:rPr>
+        <w:t xml:space="preserve">Для решения данной задачи команда </w:t>
+      </w:r>
+      <w:r>
+        <w:rPr>
+          <w:i/>
+          <w:color w:val="000000"/>
+          <w:sz w:val="28"/>
+          <w:szCs w:val="28"/>
+          <w:lang w:val="en-US"/>
+        </w:rPr>
+        <w:t xml:space="preserve">Facebook </w:t>
+      </w:r>
+      <w:r>
+        <w:rPr>
+          <w:color w:val="000000"/>
+          <w:sz w:val="28"/>
+          <w:szCs w:val="28"/>
+          <w:lang w:val="ru-BY"/>
+        </w:rPr>
+        <w:t>предложила свой архитектурный подход (</w:t>
+      </w:r>
+      <w:r>
+        <w:rPr>
+          <w:i/>
+          <w:color w:val="000000"/>
+          <w:sz w:val="28"/>
+          <w:szCs w:val="28"/>
+          <w:lang w:val="en-US"/>
+        </w:rPr>
+        <w:t>Flux</w:t>
+      </w:r>
+      <w:r>
+        <w:rPr>
+          <w:color w:val="000000"/>
+          <w:sz w:val="28"/>
+          <w:szCs w:val="28"/>
+          <w:lang w:val="en-US"/>
+        </w:rPr>
+        <w:t>-</w:t>
+      </w:r>
+      <w:r>
+        <w:rPr>
+          <w:color w:val="000000"/>
+          <w:sz w:val="28"/>
+          <w:szCs w:val="28"/>
+          <w:lang w:val="ru-BY"/>
+        </w:rPr>
+        <w:t>архитектура). Данная архитектура предлагает реализовать следующий набор взаимосвязанных сущностей</w:t>
+      </w:r>
+      <w:r>
+        <w:rPr>
+          <w:color w:val="000000"/>
+          <w:sz w:val="28"/>
+          <w:szCs w:val="28"/>
+          <w:lang w:val="en-US"/>
+        </w:rPr>
+        <w:t xml:space="preserve"> [</w:t>
+      </w:r>
+      <w:r>
+        <w:rPr>
+          <w:color w:val="000000"/>
+          <w:sz w:val="28"/>
+          <w:szCs w:val="28"/>
+          <w:lang w:val="en-US"/>
+        </w:rPr>
+        <w:t>61</w:t>
+      </w:r>
+      <w:r>
+        <w:rPr>
+          <w:color w:val="000000"/>
+          <w:sz w:val="28"/>
+          <w:szCs w:val="28"/>
+          <w:lang w:val="en-US"/>
+        </w:rPr>
+        <w:t xml:space="preserve">, </w:t>
+      </w:r>
+      <w:r>
+        <w:rPr>
+          <w:color w:val="000000"/>
+          <w:sz w:val="28"/>
+          <w:szCs w:val="28"/>
+          <w:lang w:val="en-US"/>
+        </w:rPr>
+        <w:t>62</w:t>
+      </w:r>
+      <w:r>
+        <w:rPr>
+          <w:color w:val="000000"/>
+          <w:sz w:val="28"/>
+          <w:szCs w:val="28"/>
+          <w:lang w:val="en-US"/>
+        </w:rPr>
+        <w:t>]</w:t>
+      </w:r>
+      <w:r>
+        <w:rPr>
+          <w:color w:val="000000"/>
+          <w:sz w:val="28"/>
+          <w:szCs w:val="28"/>
+          <w:lang w:val="ru-BY"/>
+        </w:rPr>
+        <w:t>:</w:t>
+      </w:r>
+    </w:p>
+    <w:p>
+      <w:pPr>
+        <w:ind w:firstLine="708"/>
+        <w:jc w:val="both"/>
+        <w:rPr>
+          <w:color w:val="000000"/>
+          <w:sz w:val="28"/>
+          <w:szCs w:val="28"/>
+          <w:lang w:val="ru-BY"/>
+        </w:rPr>
+      </w:pPr>
+      <w:r>
+        <w:rPr>
+          <w:i/>
+          <w:color w:val="000000"/>
+          <w:sz w:val="28"/>
+          <w:szCs w:val="28"/>
+          <w:lang w:val="en-US"/>
+        </w:rPr>
+        <w:t>Controller Views</w:t>
+      </w:r>
+      <w:r>
+        <w:rPr>
+          <w:color w:val="000000"/>
+          <w:sz w:val="28"/>
+          <w:szCs w:val="28"/>
+          <w:lang w:val="ru-BY"/>
+        </w:rPr>
+        <w:t xml:space="preserve"> или представления. Представляют собой компо</w:t>
+      </w:r>
+      <w:r>
+        <w:rPr>
+          <w:color w:val="000000"/>
+          <w:sz w:val="28"/>
+          <w:szCs w:val="28"/>
+          <w:lang w:val="ru-BY"/>
+        </w:rPr>
+        <w:t>ненты собирающие состояния хранилищ и передающих их дочерним компонентам.</w:t>
+      </w:r>
+    </w:p>
+    <w:p>
+      <w:pPr>
+        <w:ind w:firstLine="708"/>
+        <w:jc w:val="both"/>
+        <w:rPr>
+          <w:color w:val="000000"/>
+          <w:sz w:val="28"/>
+          <w:szCs w:val="28"/>
+          <w:lang w:val="ru-BY"/>
+        </w:rPr>
+      </w:pPr>
+      <w:r>
+        <w:rPr>
+          <w:i/>
+          <w:color w:val="000000"/>
+          <w:sz w:val="28"/>
+          <w:szCs w:val="28"/>
+          <w:lang w:val="en-US"/>
+        </w:rPr>
+        <w:t>Stores</w:t>
+      </w:r>
+      <w:r>
+        <w:rPr>
+          <w:color w:val="000000"/>
+          <w:sz w:val="28"/>
+          <w:szCs w:val="28"/>
+          <w:lang w:val="en-US"/>
+        </w:rPr>
+        <w:t xml:space="preserve"> </w:t>
+      </w:r>
+      <w:r>
+        <w:rPr>
+          <w:color w:val="000000"/>
+          <w:sz w:val="28"/>
+          <w:szCs w:val="28"/>
+          <w:lang w:val="ru-BY"/>
+        </w:rPr>
+        <w:t>или хранилища. Представляют собой контейнеры хранящие состояния, и бизнес логику для компонент.</w:t>
+      </w:r>
+    </w:p>
+    <w:p>
+      <w:pPr>
+        <w:ind w:firstLine="708"/>
+        <w:jc w:val="both"/>
+        <w:rPr>
+          <w:color w:val="000000"/>
+          <w:sz w:val="28"/>
+          <w:szCs w:val="28"/>
+          <w:lang w:val="ru-BY"/>
+        </w:rPr>
+      </w:pPr>
+      <w:r>
+        <w:rPr>
+          <w:i/>
+          <w:color w:val="000000"/>
+          <w:sz w:val="28"/>
+          <w:szCs w:val="28"/>
+          <w:lang w:val="en-US"/>
+        </w:rPr>
+        <w:t>Dispatcher</w:t>
+      </w:r>
+      <w:r>
+        <w:rPr>
+          <w:color w:val="000000"/>
+          <w:sz w:val="28"/>
+          <w:szCs w:val="28"/>
+          <w:lang w:val="en-US"/>
+        </w:rPr>
+        <w:t xml:space="preserve"> </w:t>
+      </w:r>
+      <w:r>
+        <w:rPr>
+          <w:color w:val="000000"/>
+          <w:sz w:val="28"/>
+          <w:szCs w:val="28"/>
+          <w:lang w:val="ru-BY"/>
+        </w:rPr>
+        <w:t>или диспетчер. Принимает действия и рассылает нагрузку зарегистрированным обработчикам.</w:t>
+      </w:r>
+    </w:p>
+    <w:p>
+      <w:pPr>
+        <w:ind w:firstLine="708"/>
+        <w:jc w:val="both"/>
+        <w:rPr>
+          <w:color w:val="000000"/>
+          <w:sz w:val="28"/>
+          <w:szCs w:val="28"/>
+          <w:lang w:val="ru-BY"/>
+        </w:rPr>
+      </w:pPr>
+      <w:r>
+        <w:rPr>
+          <w:i/>
+          <w:color w:val="000000"/>
+          <w:sz w:val="28"/>
+          <w:szCs w:val="28"/>
+          <w:lang w:val="en-US"/>
+        </w:rPr>
+        <w:t>Actions</w:t>
+      </w:r>
+      <w:r>
+        <w:rPr>
+          <w:color w:val="000000"/>
+          <w:sz w:val="28"/>
+          <w:szCs w:val="28"/>
+          <w:lang w:val="en-US"/>
+        </w:rPr>
+        <w:t xml:space="preserve"> </w:t>
+      </w:r>
+      <w:r>
+        <w:rPr>
+          <w:color w:val="000000"/>
+          <w:sz w:val="28"/>
+          <w:szCs w:val="28"/>
+          <w:lang w:val="ru-BY"/>
+        </w:rPr>
+        <w:t>или действия. Упрощают передачу данных диспетчеру.</w:t>
+      </w:r>
+    </w:p>
+    <w:p>
+      <w:pPr>
+        <w:ind w:firstLine="708"/>
+        <w:jc w:val="both"/>
+        <w:rPr>
+          <w:color w:val="000000"/>
+          <w:sz w:val="28"/>
+          <w:szCs w:val="28"/>
+          <w:lang w:val="ru-BY"/>
+        </w:rPr>
+      </w:pPr>
+      <w:r>
+        <w:rPr>
+          <w:color w:val="000000"/>
+          <w:sz w:val="28"/>
+          <w:szCs w:val="28"/>
+          <w:lang w:val="ru-BY"/>
+        </w:rPr>
+        <w:t>На Рисунке 2.3 процесс взаимодействия сущностей представлен в виде диаграммы.</w:t>
+      </w:r>
+    </w:p>
+    <w:p>
+      <w:pPr>
+        <w:ind w:firstLine="708"/>
+        <w:jc w:val="both"/>
+        <w:rPr>
+          <w:color w:val="000000"/>
+          <w:sz w:val="28"/>
+          <w:szCs w:val="28"/>
+          <w:lang w:val="ru-BY"/>
+        </w:rPr>
+      </w:pPr>
+    </w:p>
+    <w:p>
+      <w:pPr>
+        <w:jc w:val="both"/>
+        <w:rPr>
+          <w:color w:val="000000"/>
+          <w:sz w:val="28"/>
+          <w:szCs w:val="28"/>
+          <w:lang w:val="ru-BY"/>
+        </w:rPr>
+      </w:pPr>
+      <w:r>
+        <w:rPr>
+          <w:noProof/>
+          <w:color w:val="000000"/>
+          <w:sz w:val="28"/>
+          <w:szCs w:val="28"/>
+          <w:lang w:val="ru-BY"/>
+        </w:rPr>
+        <w:pict>
+          <v:shape id="_x0000_s1088" type="#_x0000_t32" style="position:absolute;left:0;text-align:left;margin-left:32.6pt;margin-top:4pt;width:0;height:15.75pt;z-index:34" o:connectortype="straight" strokeweight="2.25pt">
+            <v:stroke endarrow="block"/>
+          </v:shape>
+        </w:pict>
+      </w:r>
+      <w:r>
+        <w:rPr>
+          <w:noProof/>
+          <w:color w:val="000000"/>
+          <w:sz w:val="28"/>
+          <w:szCs w:val="28"/>
+          <w:lang w:val="ru-BY"/>
+        </w:rPr>
+        <w:pict>
+          <v:shape id="_x0000_s1087" type="#_x0000_t32" style="position:absolute;left:0;text-align:left;margin-left:33.35pt;margin-top:4pt;width:348pt;height:0;flip:x;z-index:33" o:connectortype="straight" strokeweight="2.25pt"/>
+        </w:pict>
+      </w:r>
+      <w:r>
+        <w:rPr>
+          <w:noProof/>
+          <w:color w:val="000000"/>
+          <w:sz w:val="28"/>
+          <w:szCs w:val="28"/>
+          <w:lang w:val="ru-BY"/>
+        </w:rPr>
+        <w:pict>
+          <v:shape id="_x0000_s1086" type="#_x0000_t32" style="position:absolute;left:0;text-align:left;margin-left:381.35pt;margin-top:4pt;width:0;height:15.75pt;flip:y;z-index:32" o:connectortype="straight" strokeweight="2.25pt"/>
+        </w:pict>
+      </w:r>
+      <w:r>
+        <w:rPr>
+          <w:noProof/>
+          <w:color w:val="000000"/>
+          <w:sz w:val="28"/>
+          <w:szCs w:val="28"/>
+          <w:lang w:val="ru-BY"/>
+        </w:rPr>
+        <w:pict>
+          <v:roundrect id="_x0000_s1074" style="position:absolute;left:0;text-align:left;margin-left:221.6pt;margin-top:19.75pt;width:62.25pt;height:28.5pt;z-index:22" arcsize="10923f">
+            <v:textbox>
+              <w:txbxContent>
+                <w:p>
+                  <w:pPr>
+                    <w:jc w:val="center"/>
+                    <w:rPr>
+                      <w:sz w:val="28"/>
+                      <w:szCs w:val="28"/>
+                      <w:lang w:val="en-US"/>
+                    </w:rPr>
+                  </w:pPr>
+                  <w:r>
+                    <w:rPr>
+                      <w:sz w:val="28"/>
+                      <w:szCs w:val="28"/>
+                      <w:lang w:val="en-US"/>
+                    </w:rPr>
+                    <w:t>Store</w:t>
+                  </w:r>
+                </w:p>
+              </w:txbxContent>
+            </v:textbox>
+          </v:roundrect>
+        </w:pict>
+      </w:r>
+      <w:r>
+        <w:rPr>
+          <w:noProof/>
+          <w:color w:val="000000"/>
+          <w:sz w:val="28"/>
+          <w:szCs w:val="28"/>
+          <w:lang w:val="ru-BY"/>
+        </w:rPr>
+        <w:pict>
+          <v:roundrect id="_x0000_s1075" style="position:absolute;left:0;text-align:left;margin-left:318.35pt;margin-top:19.75pt;width:129pt;height:28.5pt;z-index:23" arcsize="10923f">
+            <v:textbox>
+              <w:txbxContent>
+                <w:p>
+                  <w:pPr>
+                    <w:jc w:val="center"/>
+                    <w:rPr>
+                      <w:sz w:val="28"/>
+                      <w:szCs w:val="28"/>
+                      <w:lang w:val="en-US"/>
+                    </w:rPr>
+                  </w:pPr>
+                  <w:r>
+                    <w:rPr>
+                      <w:sz w:val="28"/>
+                      <w:szCs w:val="28"/>
+                      <w:lang w:val="en-US"/>
+                    </w:rPr>
+                    <w:t>Controller View</w:t>
+                  </w:r>
+                </w:p>
+              </w:txbxContent>
+            </v:textbox>
+          </v:roundrect>
+        </w:pict>
+      </w:r>
+      <w:r>
+        <w:rPr>
+          <w:noProof/>
+          <w:color w:val="000000"/>
+          <w:sz w:val="28"/>
+          <w:szCs w:val="28"/>
+          <w:lang w:val="ru-BY"/>
+        </w:rPr>
+        <w:pict>
+          <v:roundrect id="_x0000_s1073" style="position:absolute;left:0;text-align:left;margin-left:94.1pt;margin-top:19.75pt;width:90pt;height:28.5pt;z-index:21" arcsize="10923f">
+            <v:textbox>
+              <w:txbxContent>
+                <w:p>
+                  <w:pPr>
+                    <w:jc w:val="center"/>
+                    <w:rPr>
+                      <w:sz w:val="28"/>
+                      <w:szCs w:val="28"/>
+                      <w:lang w:val="en-US"/>
+                    </w:rPr>
+                  </w:pPr>
+                  <w:r>
+                    <w:rPr>
+                      <w:sz w:val="28"/>
+                      <w:szCs w:val="28"/>
+                      <w:lang w:val="en-US"/>
+                    </w:rPr>
+                    <w:t>Dispatcher</w:t>
+                  </w:r>
+                </w:p>
+              </w:txbxContent>
+            </v:textbox>
+          </v:roundrect>
+        </w:pict>
+      </w:r>
+      <w:r>
+        <w:rPr>
+          <w:noProof/>
+          <w:color w:val="000000"/>
+          <w:sz w:val="28"/>
+          <w:szCs w:val="28"/>
+          <w:lang w:val="ru-BY"/>
+        </w:rPr>
+        <w:pict>
+          <v:roundrect id="_x0000_s1072" style="position:absolute;left:0;text-align:left;margin-left:1.1pt;margin-top:19.75pt;width:62.25pt;height:28.5pt;z-index:20" arcsize="10923f">
+            <v:textbox>
+              <w:txbxContent>
+                <w:p>
+                  <w:pPr>
+                    <w:rPr>
+                      <w:sz w:val="28"/>
+                      <w:szCs w:val="28"/>
+                      <w:lang w:val="en-US"/>
+                    </w:rPr>
+                  </w:pPr>
+                  <w:r>
+                    <w:rPr>
+                      <w:sz w:val="28"/>
+                      <w:szCs w:val="28"/>
+                      <w:lang w:val="en-US"/>
+                    </w:rPr>
+                    <w:t>Actions</w:t>
+                  </w:r>
+                </w:p>
+              </w:txbxContent>
+            </v:textbox>
+          </v:roundrect>
+        </w:pict>
+      </w:r>
+    </w:p>
+    <w:p>
+      <w:pPr>
+        <w:ind w:firstLine="708"/>
+        <w:jc w:val="both"/>
+        <w:rPr>
+          <w:color w:val="000000"/>
+          <w:sz w:val="28"/>
+          <w:szCs w:val="28"/>
+          <w:lang w:val="ru-BY"/>
+        </w:rPr>
+      </w:pPr>
+      <w:r>
+        <w:rPr>
+          <w:noProof/>
+          <w:color w:val="000000"/>
+          <w:sz w:val="28"/>
+          <w:szCs w:val="28"/>
+          <w:lang w:val="ru-BY"/>
+        </w:rPr>
+        <w:pict>
+          <v:shape id="_x0000_s1085" type="#_x0000_t32" style="position:absolute;left:0;text-align:left;margin-left:283.85pt;margin-top:9.85pt;width:33.75pt;height:0;z-index:31" o:connectortype="straight" strokeweight="2.25pt">
+            <v:stroke endarrow="block"/>
+          </v:shape>
+        </w:pict>
+      </w:r>
+      <w:r>
+        <w:rPr>
+          <w:noProof/>
+          <w:color w:val="000000"/>
+          <w:sz w:val="28"/>
+          <w:szCs w:val="28"/>
+          <w:lang w:val="ru-BY"/>
+        </w:rPr>
+        <w:pict>
+          <v:shape id="_x0000_s1084" type="#_x0000_t32" style="position:absolute;left:0;text-align:left;margin-left:184.85pt;margin-top:10.6pt;width:36.75pt;height:0;z-index:30" o:connectortype="straight" strokeweight="2.25pt">
+            <v:stroke endarrow="block"/>
+          </v:shape>
+        </w:pict>
+      </w:r>
+      <w:r>
+        <w:rPr>
+          <w:noProof/>
+          <w:color w:val="000000"/>
+          <w:sz w:val="28"/>
+          <w:szCs w:val="28"/>
+          <w:lang w:val="ru-BY"/>
+        </w:rPr>
+        <w:pict>
+          <v:shape id="_x0000_s1083" type="#_x0000_t32" style="position:absolute;left:0;text-align:left;margin-left:63.35pt;margin-top:11.35pt;width:30.75pt;height:0;z-index:29" o:connectortype="straight" strokeweight="2.25pt">
+            <v:stroke endarrow="block"/>
+          </v:shape>
+        </w:pict>
+      </w:r>
+      <w:r>
+        <w:rPr>
+          <w:noProof/>
+          <w:color w:val="000000"/>
+          <w:sz w:val="28"/>
+          <w:szCs w:val="28"/>
+          <w:lang w:val="ru-BY"/>
+        </w:rPr>
+        <w:pict>
+          <v:shape id="_x0000_s1082" type="#_x0000_t32" style="position:absolute;left:0;text-align:left;margin-left:27.35pt;margin-top:23.35pt;width:0;height:42.75pt;flip:y;z-index:28" o:connectortype="straight" strokeweight="2.25pt">
+            <v:stroke endarrow="block"/>
+          </v:shape>
+        </w:pict>
+      </w:r>
+      <w:r>
+        <w:rPr>
+          <w:noProof/>
+          <w:color w:val="000000"/>
+          <w:sz w:val="28"/>
+          <w:szCs w:val="28"/>
+          <w:lang w:val="ru-BY"/>
+        </w:rPr>
+        <w:pict>
+          <v:shape id="_x0000_s1078" type="#_x0000_t32" style="position:absolute;left:0;text-align:left;margin-left:41.6pt;margin-top:23.35pt;width:0;height:33.75pt;z-index:25" o:connectortype="straight" strokeweight="2.25pt"/>
+        </w:pict>
+      </w:r>
+    </w:p>
+    <w:p>
+      <w:pPr>
+        <w:ind w:firstLine="708"/>
+        <w:jc w:val="both"/>
+        <w:rPr>
+          <w:color w:val="000000"/>
+          <w:sz w:val="28"/>
+          <w:szCs w:val="28"/>
+          <w:lang w:val="ru-BY"/>
+        </w:rPr>
+      </w:pPr>
+      <w:r>
+        <w:rPr>
+          <w:noProof/>
+          <w:color w:val="000000"/>
+          <w:sz w:val="28"/>
+          <w:szCs w:val="28"/>
+          <w:lang w:val="ru-BY"/>
+        </w:rPr>
+        <w:pict>
+          <v:roundrect id="_x0000_s1076" style="position:absolute;left:0;text-align:left;margin-left:105.35pt;margin-top:21.7pt;width:62.25pt;height:28.5pt;z-index:24" arcsize="10923f">
+            <v:textbox>
+              <w:txbxContent>
+                <w:p>
+                  <w:pPr>
+                    <w:jc w:val="center"/>
+                    <w:rPr>
+                      <w:sz w:val="28"/>
+                      <w:szCs w:val="28"/>
+                      <w:lang w:val="en-US"/>
+                    </w:rPr>
+                  </w:pPr>
+                  <w:r>
+                    <w:rPr>
+                      <w:sz w:val="28"/>
+                      <w:szCs w:val="28"/>
+                      <w:lang w:val="en-US"/>
+                    </w:rPr>
+                    <w:t>API</w:t>
+                  </w:r>
+                </w:p>
+              </w:txbxContent>
+            </v:textbox>
+          </v:roundrect>
+        </w:pict>
+      </w:r>
+    </w:p>
+    <w:p>
+      <w:pPr>
+        <w:ind w:firstLine="708"/>
+        <w:jc w:val="both"/>
+        <w:rPr>
+          <w:color w:val="000000"/>
+          <w:sz w:val="28"/>
+          <w:szCs w:val="28"/>
+          <w:lang w:val="ru-BY"/>
+        </w:rPr>
+      </w:pPr>
+      <w:r>
+        <w:rPr>
+          <w:noProof/>
+          <w:color w:val="000000"/>
+          <w:sz w:val="28"/>
+          <w:szCs w:val="28"/>
+          <w:lang w:val="ru-BY"/>
+        </w:rPr>
+        <w:pict>
+          <v:shape id="_x0000_s1081" type="#_x0000_t32" style="position:absolute;left:0;text-align:left;margin-left:27.35pt;margin-top:17.8pt;width:77.25pt;height:0;flip:x;z-index:27" o:connectortype="straight" strokeweight="2.25pt"/>
+        </w:pict>
+      </w:r>
+      <w:r>
+        <w:rPr>
+          <w:noProof/>
+          <w:color w:val="000000"/>
+          <w:sz w:val="28"/>
+          <w:szCs w:val="28"/>
+          <w:lang w:val="ru-BY"/>
+        </w:rPr>
+        <w:pict>
+          <v:shape id="_x0000_s1080" type="#_x0000_t32" style="position:absolute;left:0;text-align:left;margin-left:41.6pt;margin-top:8.8pt;width:63pt;height:0;z-index:26" o:connectortype="straight" strokeweight="2.25pt">
+            <v:stroke endarrow="block"/>
+          </v:shape>
+        </w:pict>
+      </w:r>
+    </w:p>
+    <w:p>
+      <w:pPr>
+        <w:ind w:firstLine="708"/>
+        <w:jc w:val="both"/>
+        <w:rPr>
+          <w:color w:val="000000"/>
+          <w:sz w:val="28"/>
+          <w:szCs w:val="28"/>
+          <w:lang w:val="ru-BY"/>
+        </w:rPr>
+      </w:pPr>
+    </w:p>
+    <w:p>
+      <w:pPr>
+        <w:jc w:val="center"/>
+        <w:rPr>
+          <w:color w:val="000000"/>
+          <w:sz w:val="28"/>
+          <w:szCs w:val="28"/>
+          <w:lang w:val="ru-BY"/>
+        </w:rPr>
+      </w:pPr>
+      <w:r>
+        <w:rPr>
+          <w:color w:val="000000"/>
+          <w:sz w:val="28"/>
+          <w:szCs w:val="28"/>
+          <w:lang w:val="ru-BY"/>
+        </w:rPr>
+        <w:t xml:space="preserve">Рисунок 2.3 </w:t>
+      </w:r>
+      <w:r>
+        <w:rPr>
+          <w:sz w:val="28"/>
+          <w:szCs w:val="28"/>
+          <w:lang w:eastAsia="en-US"/>
+        </w:rPr>
+        <w:t>–</w:t>
+      </w:r>
+      <w:r>
+        <w:rPr>
+          <w:sz w:val="28"/>
+          <w:szCs w:val="28"/>
+          <w:lang w:val="ru-BY" w:eastAsia="en-US"/>
+        </w:rPr>
+        <w:t xml:space="preserve"> Диаграмма работ</w:t>
+      </w:r>
+      <w:r>
+        <w:rPr>
+          <w:sz w:val="28"/>
+          <w:szCs w:val="28"/>
+          <w:lang w:val="ru-BY" w:eastAsia="en-US"/>
+        </w:rPr>
+        <w:t xml:space="preserve">ы </w:t>
+      </w:r>
+      <w:r>
+        <w:rPr>
+          <w:i/>
+          <w:sz w:val="28"/>
+          <w:szCs w:val="28"/>
+          <w:lang w:val="en-US" w:eastAsia="en-US"/>
+        </w:rPr>
+        <w:t>Flux</w:t>
+      </w:r>
+      <w:r>
+        <w:rPr>
+          <w:sz w:val="28"/>
+          <w:szCs w:val="28"/>
+          <w:lang w:val="ru-BY" w:eastAsia="en-US"/>
+        </w:rPr>
+        <w:t xml:space="preserve"> архитектуры</w:t>
+      </w:r>
+    </w:p>
+    <w:p>
+      <w:pPr>
+        <w:ind w:firstLine="708"/>
+        <w:jc w:val="both"/>
+        <w:rPr>
+          <w:color w:val="000000"/>
+          <w:sz w:val="28"/>
+          <w:szCs w:val="28"/>
+          <w:lang w:val="ru-BY"/>
+        </w:rPr>
+      </w:pPr>
+      <w:r>
+        <w:rPr>
+          <w:color w:val="000000"/>
+          <w:sz w:val="28"/>
+          <w:szCs w:val="28"/>
+          <w:lang w:val="ru-BY"/>
+        </w:rPr>
+        <w:lastRenderedPageBreak/>
+        <w:t xml:space="preserve">Таки образом когда в компоненте происходит действие, происходит обращение к </w:t>
+      </w:r>
+      <w:r>
+        <w:rPr>
+          <w:i/>
+          <w:color w:val="000000"/>
+          <w:sz w:val="28"/>
+          <w:szCs w:val="28"/>
+          <w:lang w:val="en-US"/>
+        </w:rPr>
+        <w:t>API</w:t>
+      </w:r>
+      <w:r>
+        <w:rPr>
+          <w:color w:val="000000"/>
+          <w:sz w:val="28"/>
+          <w:szCs w:val="28"/>
+          <w:lang w:val="en-US"/>
+        </w:rPr>
+        <w:t xml:space="preserve">. </w:t>
+      </w:r>
+      <w:r>
+        <w:rPr>
+          <w:color w:val="000000"/>
+          <w:sz w:val="28"/>
+          <w:szCs w:val="28"/>
+          <w:lang w:val="ru-BY"/>
+        </w:rPr>
+        <w:t xml:space="preserve">После получения ответа от сервера данные предаются в диспетчер, который вызывает изменение общего для группы компонент хранилища, что в свою очередь влечет за собою изменение состояния </w:t>
+      </w:r>
+      <w:r>
+        <w:rPr>
+          <w:color w:val="000000"/>
+          <w:sz w:val="28"/>
+          <w:szCs w:val="28"/>
+          <w:lang w:val="ru-BY"/>
+        </w:rPr>
+        <w:t>всех компонент использующих данное хранилище</w:t>
+      </w:r>
+      <w:r>
+        <w:rPr>
+          <w:color w:val="000000"/>
+          <w:sz w:val="28"/>
+          <w:szCs w:val="28"/>
+          <w:lang w:val="ru-BY"/>
+        </w:rPr>
+        <w:t xml:space="preserve">.  </w:t>
+      </w:r>
+      <w:r>
+        <w:rPr>
+          <w:color w:val="000000"/>
+          <w:sz w:val="28"/>
+          <w:szCs w:val="28"/>
+          <w:lang w:val="ru-BY"/>
+        </w:rPr>
+        <w:tab/>
+      </w:r>
+    </w:p>
+    <w:p>
+      <w:pPr>
+        <w:ind w:firstLine="708"/>
+        <w:jc w:val="both"/>
+        <w:rPr>
+          <w:color w:val="000000"/>
+          <w:sz w:val="28"/>
+          <w:szCs w:val="28"/>
+          <w:lang w:val="ru-BY"/>
+        </w:rPr>
+      </w:pPr>
+      <w:r>
+        <w:rPr>
+          <w:color w:val="000000"/>
+          <w:sz w:val="28"/>
+          <w:szCs w:val="28"/>
+          <w:lang w:val="ru-BY"/>
+        </w:rPr>
+        <w:t xml:space="preserve">На данный момент широко используются две реализации </w:t>
+      </w:r>
+      <w:r>
+        <w:rPr>
+          <w:i/>
+          <w:color w:val="000000"/>
+          <w:sz w:val="28"/>
+          <w:szCs w:val="28"/>
+          <w:lang w:val="en-US"/>
+        </w:rPr>
+        <w:t>Flux</w:t>
+      </w:r>
+      <w:r>
+        <w:rPr>
+          <w:color w:val="000000"/>
+          <w:sz w:val="28"/>
+          <w:szCs w:val="28"/>
+          <w:lang w:val="ru-BY"/>
+        </w:rPr>
+        <w:softHyphen/>
+        <w:t xml:space="preserve">-архитектуры: одноименная библиотека </w:t>
+      </w:r>
+      <w:r>
+        <w:rPr>
+          <w:i/>
+          <w:color w:val="000000"/>
+          <w:sz w:val="28"/>
+          <w:szCs w:val="28"/>
+          <w:lang w:val="en-US"/>
+        </w:rPr>
+        <w:t xml:space="preserve">Flux </w:t>
+      </w:r>
+      <w:r>
+        <w:rPr>
+          <w:color w:val="000000"/>
+          <w:sz w:val="28"/>
+          <w:szCs w:val="28"/>
+          <w:lang w:val="ru-BY"/>
+        </w:rPr>
+        <w:t xml:space="preserve">и </w:t>
+      </w:r>
+      <w:r>
+        <w:rPr>
+          <w:i/>
+          <w:color w:val="000000"/>
+          <w:sz w:val="28"/>
+          <w:szCs w:val="28"/>
+          <w:lang w:val="en-US"/>
+        </w:rPr>
+        <w:t>Redux</w:t>
+      </w:r>
+      <w:r>
+        <w:rPr>
+          <w:color w:val="000000"/>
+          <w:sz w:val="28"/>
+          <w:szCs w:val="28"/>
+          <w:lang w:val="ru-BY"/>
+        </w:rPr>
+        <w:t xml:space="preserve">. Отличие данных реализаций заключается в организации хранилища. Так если </w:t>
+      </w:r>
+      <w:r>
+        <w:rPr>
+          <w:i/>
+          <w:color w:val="000000"/>
+          <w:sz w:val="28"/>
+          <w:szCs w:val="28"/>
+          <w:lang w:val="en-US"/>
+        </w:rPr>
+        <w:t>flux</w:t>
+      </w:r>
+      <w:r>
+        <w:rPr>
+          <w:color w:val="000000"/>
+          <w:sz w:val="28"/>
+          <w:szCs w:val="28"/>
+          <w:lang w:val="en-US"/>
+        </w:rPr>
+        <w:t xml:space="preserve"> </w:t>
+      </w:r>
+      <w:r>
+        <w:rPr>
+          <w:color w:val="000000"/>
+          <w:sz w:val="28"/>
+          <w:szCs w:val="28"/>
+          <w:lang w:val="ru-BY"/>
+        </w:rPr>
+        <w:t xml:space="preserve">подразумевает существование нескольких отдельных хранилищ в рамка приложения, работающих с разными группами компонент, то </w:t>
+      </w:r>
+      <w:r>
+        <w:rPr>
+          <w:i/>
+          <w:color w:val="000000"/>
+          <w:sz w:val="28"/>
+          <w:szCs w:val="28"/>
+          <w:lang w:val="en-US"/>
+        </w:rPr>
+        <w:t>redux</w:t>
+      </w:r>
+      <w:r>
+        <w:rPr>
+          <w:color w:val="000000"/>
+          <w:sz w:val="28"/>
+          <w:szCs w:val="28"/>
+          <w:lang w:val="en-US"/>
+        </w:rPr>
+        <w:t xml:space="preserve"> </w:t>
+      </w:r>
+      <w:r>
+        <w:rPr>
+          <w:color w:val="000000"/>
+          <w:sz w:val="28"/>
+          <w:szCs w:val="28"/>
+          <w:lang w:val="ru-BY"/>
+        </w:rPr>
+        <w:t xml:space="preserve">предлагает работать с общим для всего приложения хранилищем. Так же библиотека </w:t>
+      </w:r>
+      <w:r>
+        <w:rPr>
+          <w:i/>
+          <w:color w:val="000000"/>
+          <w:sz w:val="28"/>
+          <w:szCs w:val="28"/>
+          <w:lang w:val="en-US"/>
+        </w:rPr>
+        <w:t>redux</w:t>
+      </w:r>
+      <w:r>
+        <w:rPr>
+          <w:color w:val="000000"/>
+          <w:sz w:val="28"/>
+          <w:szCs w:val="28"/>
+          <w:lang w:val="en-US"/>
+        </w:rPr>
+        <w:t xml:space="preserve"> </w:t>
+      </w:r>
+      <w:r>
+        <w:rPr>
+          <w:color w:val="000000"/>
+          <w:sz w:val="28"/>
+          <w:szCs w:val="28"/>
+          <w:lang w:val="ru-BY"/>
+        </w:rPr>
+        <w:t xml:space="preserve">вводит понятие </w:t>
+      </w:r>
+      <w:r>
+        <w:rPr>
+          <w:i/>
+          <w:color w:val="000000"/>
+          <w:sz w:val="28"/>
+          <w:szCs w:val="28"/>
+          <w:lang w:val="en-US"/>
+        </w:rPr>
+        <w:t>reducer</w:t>
+      </w:r>
+      <w:r>
+        <w:rPr>
+          <w:color w:val="000000"/>
+          <w:sz w:val="28"/>
+          <w:szCs w:val="28"/>
+          <w:lang w:val="ru-BY"/>
+        </w:rPr>
+        <w:t>, таким образом разделяя бизнес логику и хранение данных</w:t>
+      </w:r>
+      <w:r>
+        <w:rPr>
+          <w:color w:val="000000"/>
+          <w:sz w:val="28"/>
+          <w:szCs w:val="28"/>
+          <w:lang w:val="ru-BY"/>
+        </w:rPr>
+        <w:t>.</w:t>
+      </w:r>
+    </w:p>
+    <w:p>
+      <w:pPr>
+        <w:ind w:firstLine="708"/>
+        <w:jc w:val="both"/>
+        <w:rPr>
+          <w:color w:val="000000"/>
+          <w:sz w:val="28"/>
+          <w:szCs w:val="28"/>
+          <w:lang w:val="ru-BY"/>
+        </w:rPr>
+      </w:pPr>
+      <w:r>
+        <w:rPr>
+          <w:color w:val="000000"/>
+          <w:sz w:val="28"/>
+          <w:szCs w:val="28"/>
+          <w:lang w:val="ru-BY"/>
+        </w:rPr>
+        <w:t>В Таблице 2.1 представлены некоторые данные по использованию данных</w:t>
+      </w:r>
+      <w:r>
+        <w:rPr>
+          <w:color w:val="000000"/>
+          <w:sz w:val="28"/>
+          <w:szCs w:val="28"/>
+          <w:lang w:val="en-US"/>
+        </w:rPr>
+        <w:t xml:space="preserve"> </w:t>
+      </w:r>
+      <w:r>
+        <w:rPr>
+          <w:color w:val="000000"/>
+          <w:sz w:val="28"/>
+          <w:szCs w:val="28"/>
+          <w:lang w:val="ru-BY"/>
+        </w:rPr>
+        <w:t>технологий в реальных проектах</w:t>
+      </w:r>
+      <w:r>
+        <w:rPr>
+          <w:color w:val="000000"/>
+          <w:sz w:val="28"/>
+          <w:szCs w:val="28"/>
+          <w:lang w:val="ru-BY"/>
+        </w:rPr>
+        <w:t xml:space="preserve"> </w:t>
+      </w:r>
+      <w:r>
+        <w:rPr>
+          <w:color w:val="000000"/>
+          <w:sz w:val="28"/>
+          <w:szCs w:val="28"/>
+          <w:lang w:val="en-US"/>
+        </w:rPr>
+        <w:t>[</w:t>
+      </w:r>
+      <w:r>
+        <w:rPr>
+          <w:color w:val="000000"/>
+          <w:sz w:val="28"/>
+          <w:szCs w:val="28"/>
+          <w:lang w:val="en-US"/>
+        </w:rPr>
+        <w:t>6</w:t>
+      </w:r>
+      <w:r>
+        <w:rPr>
+          <w:color w:val="000000"/>
+          <w:sz w:val="28"/>
+          <w:szCs w:val="28"/>
+          <w:lang w:val="en-US"/>
+        </w:rPr>
+        <w:t>3</w:t>
+      </w:r>
+      <w:r>
+        <w:rPr>
+          <w:color w:val="000000"/>
+          <w:sz w:val="28"/>
+          <w:szCs w:val="28"/>
+          <w:lang w:val="ru-BY"/>
+        </w:rPr>
+        <w:t xml:space="preserve">, </w:t>
+      </w:r>
+      <w:r>
+        <w:rPr>
+          <w:color w:val="000000"/>
+          <w:sz w:val="28"/>
+          <w:szCs w:val="28"/>
+          <w:lang w:val="en-US"/>
+        </w:rPr>
+        <w:t>6</w:t>
+      </w:r>
+      <w:r>
+        <w:rPr>
+          <w:color w:val="000000"/>
+          <w:sz w:val="28"/>
+          <w:szCs w:val="28"/>
+          <w:lang w:val="en-US"/>
+        </w:rPr>
+        <w:t>4</w:t>
+      </w:r>
+      <w:r>
+        <w:rPr>
+          <w:color w:val="000000"/>
+          <w:sz w:val="28"/>
+          <w:szCs w:val="28"/>
+          <w:lang w:val="en-US"/>
+        </w:rPr>
+        <w:t>]</w:t>
+      </w:r>
+      <w:r>
+        <w:rPr>
+          <w:color w:val="000000"/>
+          <w:sz w:val="28"/>
+          <w:szCs w:val="28"/>
+          <w:lang w:val="ru-BY"/>
+        </w:rPr>
+        <w:t>.</w:t>
+      </w:r>
+    </w:p>
+    <w:p>
+      <w:pPr>
+        <w:jc w:val="both"/>
+        <w:rPr>
+          <w:color w:val="000000"/>
+          <w:sz w:val="28"/>
+          <w:szCs w:val="28"/>
+          <w:lang w:val="ru-BY"/>
+        </w:rPr>
+      </w:pPr>
+      <w:r>
+        <w:rPr>
+          <w:color w:val="000000"/>
+          <w:sz w:val="28"/>
+          <w:szCs w:val="28"/>
+          <w:lang w:val="ru-BY"/>
+        </w:rPr>
+        <w:t xml:space="preserve">Таблица 2.1 </w:t>
+      </w:r>
+      <w:r>
+        <w:rPr>
+          <w:sz w:val="28"/>
+          <w:szCs w:val="28"/>
+          <w:lang w:eastAsia="en-US"/>
+        </w:rPr>
+        <w:t>–</w:t>
+      </w:r>
+      <w:r>
+        <w:rPr>
+          <w:sz w:val="28"/>
+          <w:szCs w:val="28"/>
+          <w:lang w:val="ru-BY" w:eastAsia="en-US"/>
+        </w:rPr>
+        <w:t xml:space="preserve"> Статистические данные по использованию </w:t>
+      </w:r>
+      <w:r>
+        <w:rPr>
+          <w:i/>
+          <w:sz w:val="28"/>
+          <w:szCs w:val="28"/>
+          <w:lang w:val="en-US" w:eastAsia="en-US"/>
+        </w:rPr>
+        <w:t xml:space="preserve">Flux </w:t>
+      </w:r>
+      <w:r>
+        <w:rPr>
+          <w:sz w:val="28"/>
+          <w:szCs w:val="28"/>
+          <w:lang w:val="ru-BY" w:eastAsia="en-US"/>
+        </w:rPr>
+        <w:t>архитектуры</w:t>
+      </w:r>
+    </w:p>
+    <w:tbl>
+      <w:tblPr>
+        <w:tblW w:w="0" w:type="auto"/>
+        <w:tblBorders>
+          <w:top w:val="single" w:sz="4" w:space="0" w:color="auto"/>
+          <w:left w:val="single" w:sz="4" w:space="0" w:color="auto"/>
+          <w:bottom w:val="single" w:sz="4" w:space="0" w:color="auto"/>
+          <w:right w:val="single" w:sz="4" w:space="0" w:color="auto"/>
+          <w:insideH w:val="single" w:sz="4" w:space="0" w:color="auto"/>
+          <w:insideV w:val="single" w:sz="4" w:space="0" w:color="auto"/>
+        </w:tblBorders>
+        <w:tblCellMar>
+          <w:left w:w="0" w:type="dxa"/>
+          <w:right w:w="0" w:type="dxa"/>
+        </w:tblCellMar>
+        <w:tblLook w:val="04A0" w:firstRow="1" w:lastRow="0" w:firstColumn="1" w:lastColumn="0" w:noHBand="0" w:noVBand="1"/>
+      </w:tblPr>
+      <w:tblGrid>
+        <w:gridCol w:w="3330"/>
+        <w:gridCol w:w="3300"/>
+        <w:gridCol w:w="3301"/>
+      </w:tblGrid>
+      <w:tr>
+        <w:tc>
+          <w:tcPr>
+            <w:tcW w:w="3379" w:type="dxa"/>
+            <w:shd w:val="clear" w:color="auto" w:fill="auto"/>
+          </w:tcPr>
+          <w:p>
+            <w:pPr>
+              <w:spacing w:line="240" w:lineRule="auto"/>
+              <w:jc w:val="center"/>
+              <w:rPr>
+                <w:color w:val="000000"/>
+                <w:sz w:val="28"/>
+                <w:szCs w:val="28"/>
+                <w:lang w:val="ru-BY"/>
+              </w:rPr>
+            </w:pPr>
+            <w:r>
+              <w:rPr>
+                <w:color w:val="000000"/>
+                <w:sz w:val="28"/>
+                <w:szCs w:val="28"/>
+                <w:lang w:val="ru-BY"/>
+              </w:rPr>
+              <w:t>Название технологии</w:t>
+            </w:r>
+          </w:p>
+        </w:tc>
+        <w:tc>
+          <w:tcPr>
+            <w:tcW w:w="3379" w:type="dxa"/>
+            <w:shd w:val="clear" w:color="auto" w:fill="auto"/>
+          </w:tcPr>
+          <w:p>
+            <w:pPr>
+              <w:spacing w:line="240" w:lineRule="auto"/>
+              <w:jc w:val="center"/>
+              <w:rPr>
+                <w:color w:val="000000"/>
+                <w:sz w:val="28"/>
+                <w:szCs w:val="28"/>
+                <w:lang w:val="en-US"/>
+              </w:rPr>
+            </w:pPr>
+            <w:r>
+              <w:rPr>
+                <w:color w:val="000000"/>
+                <w:sz w:val="28"/>
+                <w:szCs w:val="28"/>
+                <w:lang w:val="en-US"/>
+              </w:rPr>
+              <w:t>Flux</w:t>
+            </w:r>
+          </w:p>
+        </w:tc>
+        <w:tc>
+          <w:tcPr>
+            <w:tcW w:w="3379" w:type="dxa"/>
+            <w:shd w:val="clear" w:color="auto" w:fill="auto"/>
+          </w:tcPr>
+          <w:p>
+            <w:pPr>
+              <w:spacing w:line="240" w:lineRule="auto"/>
+              <w:jc w:val="center"/>
+              <w:rPr>
+                <w:color w:val="000000"/>
+                <w:sz w:val="28"/>
+                <w:szCs w:val="28"/>
+                <w:lang w:val="en-US"/>
+              </w:rPr>
+            </w:pPr>
+            <w:r>
+              <w:rPr>
+                <w:color w:val="000000"/>
+                <w:sz w:val="28"/>
+                <w:szCs w:val="28"/>
+                <w:lang w:val="en-US"/>
+              </w:rPr>
+              <w:t>Redux</w:t>
+            </w:r>
+          </w:p>
+        </w:tc>
+      </w:tr>
+      <w:tr>
+        <w:tc>
+          <w:tcPr>
+            <w:tcW w:w="3379" w:type="dxa"/>
+            <w:shd w:val="clear" w:color="auto" w:fill="auto"/>
+          </w:tcPr>
+          <w:p>
+            <w:pPr>
+              <w:spacing w:line="240" w:lineRule="auto"/>
+              <w:jc w:val="center"/>
+              <w:rPr>
+                <w:color w:val="000000"/>
+                <w:sz w:val="28"/>
+                <w:szCs w:val="28"/>
+                <w:lang w:val="ru-BY"/>
+              </w:rPr>
+            </w:pPr>
+            <w:r>
+              <w:rPr>
+                <w:color w:val="000000"/>
+                <w:sz w:val="28"/>
+                <w:szCs w:val="28"/>
+                <w:lang w:val="ru-BY"/>
+              </w:rPr>
+              <w:t>Наблюдателей</w:t>
+            </w:r>
+          </w:p>
+        </w:tc>
+        <w:tc>
+          <w:tcPr>
+            <w:tcW w:w="3379" w:type="dxa"/>
+            <w:shd w:val="clear" w:color="auto" w:fill="auto"/>
+          </w:tcPr>
+          <w:p>
+            <w:pPr>
+              <w:spacing w:line="240" w:lineRule="auto"/>
+              <w:jc w:val="center"/>
+              <w:rPr>
+                <w:color w:val="000000"/>
+                <w:sz w:val="28"/>
+                <w:szCs w:val="28"/>
+                <w:lang w:val="ru-BY"/>
+              </w:rPr>
+            </w:pPr>
+            <w:r>
+              <w:rPr>
+                <w:color w:val="000000"/>
+                <w:sz w:val="28"/>
+                <w:szCs w:val="28"/>
+                <w:lang w:val="ru-BY"/>
+              </w:rPr>
+              <w:t>703</w:t>
+            </w:r>
+          </w:p>
+        </w:tc>
+        <w:tc>
+          <w:tcPr>
+            <w:tcW w:w="3379" w:type="dxa"/>
+            <w:shd w:val="clear" w:color="auto" w:fill="auto"/>
+          </w:tcPr>
+          <w:p>
+            <w:pPr>
+              <w:spacing w:line="240" w:lineRule="auto"/>
+              <w:jc w:val="center"/>
+              <w:rPr>
+                <w:color w:val="000000"/>
+                <w:sz w:val="28"/>
+                <w:szCs w:val="28"/>
+                <w:lang w:val="ru-BY"/>
+              </w:rPr>
+            </w:pPr>
+            <w:r>
+              <w:rPr>
+                <w:color w:val="000000"/>
+                <w:sz w:val="28"/>
+                <w:szCs w:val="28"/>
+                <w:lang w:val="ru-BY"/>
+              </w:rPr>
+              <w:t>1435</w:t>
+            </w:r>
+          </w:p>
+        </w:tc>
+      </w:tr>
+      <w:tr>
+        <w:tc>
+          <w:tcPr>
+            <w:tcW w:w="3379" w:type="dxa"/>
+            <w:shd w:val="clear" w:color="auto" w:fill="auto"/>
+          </w:tcPr>
+          <w:p>
+            <w:pPr>
+              <w:spacing w:line="240" w:lineRule="auto"/>
+              <w:jc w:val="center"/>
+              <w:rPr>
+                <w:color w:val="000000"/>
+                <w:sz w:val="28"/>
+                <w:szCs w:val="28"/>
+                <w:lang w:val="ru-BY"/>
+              </w:rPr>
+            </w:pPr>
+            <w:r>
+              <w:rPr>
+                <w:color w:val="000000"/>
+                <w:sz w:val="28"/>
+                <w:szCs w:val="28"/>
+                <w:lang w:val="ru-BY"/>
+              </w:rPr>
+              <w:t>Звезд</w:t>
+            </w:r>
+          </w:p>
+        </w:tc>
+        <w:tc>
+          <w:tcPr>
+            <w:tcW w:w="3379" w:type="dxa"/>
+            <w:shd w:val="clear" w:color="auto" w:fill="auto"/>
+          </w:tcPr>
+          <w:p>
+            <w:pPr>
+              <w:spacing w:line="240" w:lineRule="auto"/>
+              <w:jc w:val="center"/>
+              <w:rPr>
+                <w:color w:val="000000"/>
+                <w:sz w:val="28"/>
+                <w:szCs w:val="28"/>
+                <w:lang w:val="ru-BY"/>
+              </w:rPr>
+            </w:pPr>
+            <w:r>
+              <w:rPr>
+                <w:color w:val="000000"/>
+                <w:sz w:val="28"/>
+                <w:szCs w:val="28"/>
+                <w:lang w:val="ru-BY"/>
+              </w:rPr>
+              <w:t>14987</w:t>
+            </w:r>
+          </w:p>
+        </w:tc>
+        <w:tc>
+          <w:tcPr>
+            <w:tcW w:w="3379" w:type="dxa"/>
+            <w:shd w:val="clear" w:color="auto" w:fill="auto"/>
+          </w:tcPr>
+          <w:p>
+            <w:pPr>
+              <w:spacing w:line="240" w:lineRule="auto"/>
+              <w:jc w:val="center"/>
+              <w:rPr>
+                <w:color w:val="000000"/>
+                <w:sz w:val="28"/>
+                <w:szCs w:val="28"/>
+                <w:lang w:val="ru-BY"/>
+              </w:rPr>
+            </w:pPr>
+            <w:r>
+              <w:rPr>
+                <w:color w:val="000000"/>
+                <w:sz w:val="28"/>
+                <w:szCs w:val="28"/>
+                <w:lang w:val="ru-BY"/>
+              </w:rPr>
+              <w:t>39380</w:t>
+            </w:r>
+          </w:p>
+        </w:tc>
+      </w:tr>
+      <w:tr>
+        <w:tc>
+          <w:tcPr>
+            <w:tcW w:w="3379" w:type="dxa"/>
+            <w:shd w:val="clear" w:color="auto" w:fill="auto"/>
+          </w:tcPr>
+          <w:p>
+            <w:pPr>
+              <w:spacing w:line="240" w:lineRule="auto"/>
+              <w:jc w:val="center"/>
+              <w:rPr>
+                <w:color w:val="000000"/>
+                <w:sz w:val="28"/>
+                <w:szCs w:val="28"/>
+                <w:lang w:val="ru-BY"/>
+              </w:rPr>
+            </w:pPr>
+            <w:r>
+              <w:rPr>
+                <w:color w:val="000000"/>
+                <w:sz w:val="28"/>
+                <w:szCs w:val="28"/>
+                <w:lang w:val="ru-BY"/>
+              </w:rPr>
+              <w:t>Копий</w:t>
+            </w:r>
+          </w:p>
+        </w:tc>
+        <w:tc>
+          <w:tcPr>
+            <w:tcW w:w="3379" w:type="dxa"/>
+            <w:shd w:val="clear" w:color="auto" w:fill="auto"/>
+          </w:tcPr>
+          <w:p>
+            <w:pPr>
+              <w:spacing w:line="240" w:lineRule="auto"/>
+              <w:jc w:val="center"/>
+              <w:rPr>
+                <w:color w:val="000000"/>
+                <w:sz w:val="28"/>
+                <w:szCs w:val="28"/>
+                <w:lang w:val="ru-BY"/>
+              </w:rPr>
+            </w:pPr>
+            <w:r>
+              <w:rPr>
+                <w:color w:val="000000"/>
+                <w:sz w:val="28"/>
+                <w:szCs w:val="28"/>
+                <w:lang w:val="ru-BY"/>
+              </w:rPr>
+              <w:t>3631</w:t>
+            </w:r>
+          </w:p>
+        </w:tc>
+        <w:tc>
+          <w:tcPr>
+            <w:tcW w:w="3379" w:type="dxa"/>
+            <w:shd w:val="clear" w:color="auto" w:fill="auto"/>
+          </w:tcPr>
+          <w:p>
+            <w:pPr>
+              <w:spacing w:line="240" w:lineRule="auto"/>
+              <w:jc w:val="center"/>
+              <w:rPr>
+                <w:color w:val="000000"/>
+                <w:sz w:val="28"/>
+                <w:szCs w:val="28"/>
+                <w:lang w:val="ru-BY"/>
+              </w:rPr>
+            </w:pPr>
+            <w:r>
+              <w:rPr>
+                <w:color w:val="000000"/>
+                <w:sz w:val="28"/>
+                <w:szCs w:val="28"/>
+                <w:lang w:val="ru-BY"/>
+              </w:rPr>
+              <w:t>9394</w:t>
+            </w:r>
+          </w:p>
+        </w:tc>
+      </w:tr>
+    </w:tbl>
+    <w:p>
+      <w:pPr>
+        <w:jc w:val="both"/>
+        <w:rPr>
+          <w:color w:val="000000"/>
+          <w:sz w:val="28"/>
+          <w:szCs w:val="28"/>
+          <w:lang w:val="ru-BY"/>
         </w:rPr>
       </w:pPr>
     </w:p>
@@ -15656,10 +17925,6 @@
           <w:lang w:eastAsia="ru-RU"/>
         </w:rPr>
         <w:pict>
-          <v:shapetype id="_x0000_t32" coordsize="21600,21600" o:spt="32" o:oned="t" path="m,l21600,21600e" filled="f">
-            <v:path arrowok="t" fillok="f" o:connecttype="none"/>
-            <o:lock v:ext="edit" shapetype="t"/>
-          </v:shapetype>
           <v:shape id="_x0000_s1036" type="#_x0000_t32" style="position:absolute;left:0;text-align:left;margin-left:336.35pt;margin-top:6.1pt;width:65.25pt;height:0;z-index:5" o:connectortype="straight">
             <v:stroke endarrow="block"/>
           </v:shape>
@@ -24931,7 +27196,23 @@
           <w:szCs w:val="28"/>
           <w:lang w:val="en-US"/>
         </w:rPr>
-        <w:t xml:space="preserve"> 2017. </w:t>
+        <w:t xml:space="preserve"> 201</w:t>
+      </w:r>
+      <w:r>
+        <w:rPr>
+          <w:sz w:val="28"/>
+          <w:szCs w:val="28"/>
+          <w:lang w:val="ru-BY"/>
+        </w:rPr>
+        <w:t>8</w:t>
+      </w:r>
+      <w:r>
+        <w:rPr>
+          <w:sz w:val="28"/>
+          <w:szCs w:val="28"/>
+          <w:lang w:val="en-US"/>
+        </w:rPr>
+        <w:t xml:space="preserve">. </w:t>
       </w:r>
       <w:r>
         <w:sym w:font="Symbol" w:char="002D"/>
@@ -26794,7 +29075,15 @@
           <w:sz w:val="28"/>
           <w:szCs w:val="28"/>
         </w:rPr>
-        <w:t>. – 2017</w:t>
+        <w:t>. – 201</w:t>
+      </w:r>
+      <w:r>
+        <w:rPr>
+          <w:sz w:val="28"/>
+          <w:szCs w:val="28"/>
+          <w:lang w:val="ru-BY"/>
+        </w:rPr>
+        <w:t>8</w:t>
       </w:r>
       <w:r>
         <w:rPr>
@@ -26872,21 +29161,14 @@
           <w:sz w:val="28"/>
           <w:szCs w:val="28"/>
         </w:rPr>
-        <w:t>17</w:t>
-      </w:r>
-      <w:r>
-        <w:rPr>
-          <w:sz w:val="28"/>
-          <w:szCs w:val="28"/>
-        </w:rPr>
-        <w:t>.</w:t>
-      </w:r>
-      <w:r>
-        <w:rPr>
-          <w:sz w:val="28"/>
-          <w:szCs w:val="28"/>
-        </w:rPr>
-        <w:t>12.2017)</w:t>
+        <w:t>24.03.2018</w:t>
+      </w:r>
+      <w:r>
+        <w:rPr>
+          <w:sz w:val="28"/>
+          <w:szCs w:val="28"/>
+        </w:rPr>
+        <w:t>)</w:t>
       </w:r>
       <w:r>
         <w:rPr>
@@ -26964,21 +29246,35 @@
           <w:sz w:val="28"/>
           <w:szCs w:val="28"/>
         </w:rPr>
-        <w:t xml:space="preserve">. Режим доступа: </w:t>
-      </w:r>
-      <w:r>
-        <w:rPr>
-          <w:color w:val="000000"/>
-          <w:sz w:val="28"/>
-          <w:szCs w:val="28"/>
-        </w:rPr>
-        <w:t>https://ru.wikipedia.org/wiki/Компонентно-ориентированное</w:t>
-      </w:r>
-      <w:r>
-        <w:rPr>
-          <w:color w:val="000000"/>
-          <w:sz w:val="28"/>
-          <w:szCs w:val="28"/>
+        <w:t xml:space="preserve">. </w:t>
+      </w:r>
+      <w:r>
+        <w:rPr>
+          <w:sz w:val="28"/>
+          <w:szCs w:val="28"/>
+        </w:rPr>
+        <w:t>– 201</w:t>
+      </w:r>
+      <w:r>
+        <w:rPr>
+          <w:sz w:val="28"/>
+          <w:szCs w:val="28"/>
+          <w:lang w:val="ru-BY"/>
+        </w:rPr>
+        <w:t>8</w:t>
+      </w:r>
+      <w:r>
+        <w:rPr>
+          <w:sz w:val="28"/>
+          <w:szCs w:val="28"/>
+        </w:rPr>
+        <w:t>. –</w:t>
+      </w:r>
+      <w:r>
+        <w:rPr>
+          <w:sz w:val="28"/>
+          <w:szCs w:val="28"/>
+          <w:lang w:val="ru-BY"/>
         </w:rPr>
         <w:t xml:space="preserve"> </w:t>
       </w:r>
@@ -26988,6 +29284,56 @@
           <w:sz w:val="28"/>
           <w:szCs w:val="28"/>
         </w:rPr>
+        <w:t xml:space="preserve">Режим доступа: </w:t>
+      </w:r>
+      <w:r>
+        <w:rPr>
+          <w:color w:val="000000"/>
+          <w:sz w:val="28"/>
+          <w:szCs w:val="28"/>
+        </w:rPr>
+        <w:t>https://ru.wikipedia.org/</w:t>
+      </w:r>
+      <w:r>
+        <w:rPr>
+          <w:color w:val="000000"/>
+          <w:sz w:val="28"/>
+          <w:szCs w:val="28"/>
+        </w:rPr>
+        <w:br/>
+      </w:r>
+      <w:proofErr w:type="spellStart"/>
+      <w:r>
+        <w:rPr>
+          <w:color w:val="000000"/>
+          <w:sz w:val="28"/>
+          <w:szCs w:val="28"/>
+        </w:rPr>
+        <w:t>wiki</w:t>
+      </w:r>
+      <w:proofErr w:type="spellEnd"/>
+      <w:r>
+        <w:rPr>
+          <w:color w:val="000000"/>
+          <w:sz w:val="28"/>
+          <w:szCs w:val="28"/>
+        </w:rPr>
+        <w:t>/Компонентно-ориентированное</w:t>
+      </w:r>
+      <w:r>
+        <w:rPr>
+          <w:color w:val="000000"/>
+          <w:sz w:val="28"/>
+          <w:szCs w:val="28"/>
+        </w:rPr>
+        <w:t xml:space="preserve"> </w:t>
+      </w:r>
+      <w:r>
+        <w:rPr>
+          <w:color w:val="000000"/>
+          <w:sz w:val="28"/>
+          <w:szCs w:val="28"/>
+        </w:rPr>
         <w:t>программирование</w:t>
       </w:r>
       <w:r>
@@ -26996,7 +29342,22 @@
           <w:sz w:val="28"/>
           <w:szCs w:val="28"/>
         </w:rPr>
-        <w:t xml:space="preserve"> (дата обращения: 17.12.2017)</w:t>
+        <w:t xml:space="preserve"> (дата обращения: </w:t>
+      </w:r>
+      <w:r>
+        <w:rPr>
+          <w:sz w:val="28"/>
+          <w:szCs w:val="28"/>
+        </w:rPr>
+        <w:t>24.03.2018</w:t>
+      </w:r>
+      <w:r>
+        <w:rPr>
+          <w:color w:val="000000"/>
+          <w:sz w:val="28"/>
+          <w:szCs w:val="28"/>
+        </w:rPr>
+        <w:t>)</w:t>
       </w:r>
       <w:r>
         <w:rPr>
@@ -27989,7 +30350,15 @@
           <w:sz w:val="28"/>
           <w:szCs w:val="28"/>
         </w:rPr>
-        <w:t>– 2017</w:t>
+        <w:t>– 201</w:t>
+      </w:r>
+      <w:r>
+        <w:rPr>
+          <w:sz w:val="28"/>
+          <w:szCs w:val="28"/>
+          <w:lang w:val="ru-BY"/>
+        </w:rPr>
+        <w:t>8</w:t>
       </w:r>
       <w:r>
         <w:rPr>
@@ -28105,21 +30474,29 @@
           <w:sz w:val="28"/>
           <w:szCs w:val="28"/>
         </w:rPr>
-        <w:t>23</w:t>
-      </w:r>
-      <w:r>
-        <w:rPr>
-          <w:sz w:val="28"/>
-          <w:szCs w:val="28"/>
-        </w:rPr>
-        <w:t>.</w:t>
-      </w:r>
-      <w:r>
-        <w:rPr>
-          <w:sz w:val="28"/>
-          <w:szCs w:val="28"/>
-        </w:rPr>
-        <w:t>12.2017)</w:t>
+        <w:t>2</w:t>
+      </w:r>
+      <w:r>
+        <w:rPr>
+          <w:sz w:val="28"/>
+          <w:szCs w:val="28"/>
+          <w:lang w:val="ru-BY"/>
+        </w:rPr>
+        <w:t>7</w:t>
+      </w:r>
+      <w:r>
+        <w:rPr>
+          <w:sz w:val="28"/>
+          <w:szCs w:val="28"/>
+        </w:rPr>
+        <w:t>.03.2018</w:t>
+      </w:r>
+      <w:r>
+        <w:rPr>
+          <w:sz w:val="28"/>
+          <w:szCs w:val="28"/>
+        </w:rPr>
+        <w:t>)</w:t>
       </w:r>
       <w:r>
         <w:rPr>
@@ -28236,7 +30613,15 @@
           <w:sz w:val="28"/>
           <w:szCs w:val="28"/>
         </w:rPr>
-        <w:t>– 2017</w:t>
+        <w:t>– 201</w:t>
+      </w:r>
+      <w:r>
+        <w:rPr>
+          <w:sz w:val="28"/>
+          <w:szCs w:val="28"/>
+          <w:lang w:val="ru-BY"/>
+        </w:rPr>
+        <w:t>8</w:t>
       </w:r>
       <w:r>
         <w:rPr>
@@ -28352,21 +30737,29 @@
           <w:sz w:val="28"/>
           <w:szCs w:val="28"/>
         </w:rPr>
-        <w:t>23</w:t>
-      </w:r>
-      <w:r>
-        <w:rPr>
-          <w:sz w:val="28"/>
-          <w:szCs w:val="28"/>
-        </w:rPr>
-        <w:t>.</w:t>
-      </w:r>
-      <w:r>
-        <w:rPr>
-          <w:sz w:val="28"/>
-          <w:szCs w:val="28"/>
-        </w:rPr>
-        <w:t>12.2017)</w:t>
+        <w:t>2</w:t>
+      </w:r>
+      <w:r>
+        <w:rPr>
+          <w:sz w:val="28"/>
+          <w:szCs w:val="28"/>
+          <w:lang w:val="ru-BY"/>
+        </w:rPr>
+        <w:t>7</w:t>
+      </w:r>
+      <w:r>
+        <w:rPr>
+          <w:sz w:val="28"/>
+          <w:szCs w:val="28"/>
+        </w:rPr>
+        <w:t>.03.2018</w:t>
+      </w:r>
+      <w:r>
+        <w:rPr>
+          <w:sz w:val="28"/>
+          <w:szCs w:val="28"/>
+        </w:rPr>
+        <w:t>)</w:t>
       </w:r>
       <w:r>
         <w:rPr>
@@ -28391,9 +30784,8 @@
           <w:lang w:val="en-US"/>
         </w:rPr>
       </w:pPr>
-      <w:bookmarkStart w:id="19" w:name="_Hlk509861805"/>
-      <w:bookmarkStart w:id="20" w:name="_Hlk509861991"/>
-      <w:bookmarkStart w:id="21" w:name="_GoBack"/>
+      <w:bookmarkStart w:id="19" w:name="_Hlk509861991"/>
+      <w:bookmarkStart w:id="20" w:name="_Hlk509861805"/>
       <w:r>
         <w:rPr>
           <w:sz w:val="28"/>
@@ -28402,7 +30794,7 @@
         </w:rPr>
         <w:t xml:space="preserve">Banks, A. Learning React // </w:t>
       </w:r>
-      <w:bookmarkStart w:id="22" w:name="_Hlk502741956"/>
+      <w:bookmarkStart w:id="21" w:name="_Hlk502741956"/>
       <w:r>
         <w:rPr>
           <w:sz w:val="28"/>
@@ -28449,7 +30841,7 @@
         </w:rPr>
         <w:t>. Porcello</w:t>
       </w:r>
-      <w:bookmarkEnd w:id="22"/>
+      <w:bookmarkEnd w:id="21"/>
       <w:r>
         <w:rPr>
           <w:sz w:val="28"/>
@@ -28619,7 +31011,15 @@
           <w:sz w:val="28"/>
           <w:szCs w:val="28"/>
         </w:rPr>
-        <w:t>– 2017</w:t>
+        <w:t>– 201</w:t>
+      </w:r>
+      <w:r>
+        <w:rPr>
+          <w:sz w:val="28"/>
+          <w:szCs w:val="28"/>
+          <w:lang w:val="ru-BY"/>
+        </w:rPr>
+        <w:t>8</w:t>
       </w:r>
       <w:r>
         <w:rPr>
@@ -28742,28 +31142,14 @@
           <w:sz w:val="28"/>
           <w:szCs w:val="28"/>
         </w:rPr>
-        <w:t>30</w:t>
-      </w:r>
-      <w:r>
-        <w:rPr>
-          <w:sz w:val="28"/>
-          <w:szCs w:val="28"/>
-        </w:rPr>
-        <w:t>.</w:t>
-      </w:r>
-      <w:r>
-        <w:rPr>
-          <w:sz w:val="28"/>
-          <w:szCs w:val="28"/>
-        </w:rPr>
-        <w:t>12</w:t>
-      </w:r>
-      <w:r>
-        <w:rPr>
-          <w:sz w:val="28"/>
-          <w:szCs w:val="28"/>
-        </w:rPr>
-        <w:t>.2017)</w:t>
+        <w:t>24.03.2018</w:t>
+      </w:r>
+      <w:r>
+        <w:rPr>
+          <w:sz w:val="28"/>
+          <w:szCs w:val="28"/>
+        </w:rPr>
+        <w:t>)</w:t>
       </w:r>
       <w:r>
         <w:rPr>
@@ -28848,7 +31234,15 @@
           <w:sz w:val="28"/>
           <w:szCs w:val="28"/>
         </w:rPr>
-        <w:t>– 2017</w:t>
+        <w:t>– 201</w:t>
+      </w:r>
+      <w:r>
+        <w:rPr>
+          <w:sz w:val="28"/>
+          <w:szCs w:val="28"/>
+          <w:lang w:val="ru-BY"/>
+        </w:rPr>
+        <w:t>8</w:t>
       </w:r>
       <w:r>
         <w:rPr>
@@ -28992,28 +31386,14 @@
           <w:sz w:val="28"/>
           <w:szCs w:val="28"/>
         </w:rPr>
-        <w:t>30</w:t>
-      </w:r>
-      <w:r>
-        <w:rPr>
-          <w:sz w:val="28"/>
-          <w:szCs w:val="28"/>
-        </w:rPr>
-        <w:t>.</w:t>
-      </w:r>
-      <w:r>
-        <w:rPr>
-          <w:sz w:val="28"/>
-          <w:szCs w:val="28"/>
-        </w:rPr>
-        <w:t>12</w:t>
-      </w:r>
-      <w:r>
-        <w:rPr>
-          <w:sz w:val="28"/>
-          <w:szCs w:val="28"/>
-        </w:rPr>
-        <w:t>.2017)</w:t>
+        <w:t>24.03.2018</w:t>
+      </w:r>
+      <w:r>
+        <w:rPr>
+          <w:sz w:val="28"/>
+          <w:szCs w:val="28"/>
+        </w:rPr>
+        <w:t>)</w:t>
       </w:r>
       <w:r>
         <w:rPr>
@@ -29134,7 +31514,15 @@
           <w:sz w:val="28"/>
           <w:szCs w:val="28"/>
         </w:rPr>
-        <w:t>– 2017</w:t>
+        <w:t>– 201</w:t>
+      </w:r>
+      <w:r>
+        <w:rPr>
+          <w:sz w:val="28"/>
+          <w:szCs w:val="28"/>
+          <w:lang w:val="ru-BY"/>
+        </w:rPr>
+        <w:t>8</w:t>
       </w:r>
       <w:r>
         <w:rPr>
@@ -29268,28 +31656,14 @@
           <w:sz w:val="28"/>
           <w:szCs w:val="28"/>
         </w:rPr>
-        <w:t>30</w:t>
-      </w:r>
-      <w:r>
-        <w:rPr>
-          <w:sz w:val="28"/>
-          <w:szCs w:val="28"/>
-        </w:rPr>
-        <w:t>.</w:t>
-      </w:r>
-      <w:r>
-        <w:rPr>
-          <w:sz w:val="28"/>
-          <w:szCs w:val="28"/>
-        </w:rPr>
-        <w:t>12</w:t>
-      </w:r>
-      <w:r>
-        <w:rPr>
-          <w:sz w:val="28"/>
-          <w:szCs w:val="28"/>
-        </w:rPr>
-        <w:t>.2017)</w:t>
+        <w:t>24.03.2018</w:t>
+      </w:r>
+      <w:r>
+        <w:rPr>
+          <w:sz w:val="28"/>
+          <w:szCs w:val="28"/>
+        </w:rPr>
+        <w:t>)</w:t>
       </w:r>
       <w:r>
         <w:rPr>
@@ -29397,7 +31771,15 @@
           <w:sz w:val="28"/>
           <w:szCs w:val="28"/>
         </w:rPr>
-        <w:t>– 2017</w:t>
+        <w:t>– 201</w:t>
+      </w:r>
+      <w:r>
+        <w:rPr>
+          <w:sz w:val="28"/>
+          <w:szCs w:val="28"/>
+          <w:lang w:val="ru-BY"/>
+        </w:rPr>
+        <w:t>8</w:t>
       </w:r>
       <w:r>
         <w:rPr>
@@ -29548,28 +31930,14 @@
           <w:sz w:val="28"/>
           <w:szCs w:val="28"/>
         </w:rPr>
-        <w:t>30</w:t>
-      </w:r>
-      <w:r>
-        <w:rPr>
-          <w:sz w:val="28"/>
-          <w:szCs w:val="28"/>
-        </w:rPr>
-        <w:t>.</w:t>
-      </w:r>
-      <w:r>
-        <w:rPr>
-          <w:sz w:val="28"/>
-          <w:szCs w:val="28"/>
-        </w:rPr>
-        <w:t>12</w:t>
-      </w:r>
-      <w:r>
-        <w:rPr>
-          <w:sz w:val="28"/>
-          <w:szCs w:val="28"/>
-        </w:rPr>
-        <w:t>.2017)</w:t>
+        <w:t>24.03.2018</w:t>
+      </w:r>
+      <w:r>
+        <w:rPr>
+          <w:sz w:val="28"/>
+          <w:szCs w:val="28"/>
+        </w:rPr>
+        <w:t>)</w:t>
       </w:r>
       <w:r>
         <w:rPr>
@@ -29679,7 +32047,15 @@
           <w:sz w:val="28"/>
           <w:szCs w:val="28"/>
         </w:rPr>
-        <w:t>– 2017</w:t>
+        <w:t>– 201</w:t>
+      </w:r>
+      <w:r>
+        <w:rPr>
+          <w:sz w:val="28"/>
+          <w:szCs w:val="28"/>
+          <w:lang w:val="ru-BY"/>
+        </w:rPr>
+        <w:t>8</w:t>
       </w:r>
       <w:r>
         <w:rPr>
@@ -29828,28 +32204,14 @@
           <w:sz w:val="28"/>
           <w:szCs w:val="28"/>
         </w:rPr>
-        <w:t>30</w:t>
-      </w:r>
-      <w:r>
-        <w:rPr>
-          <w:sz w:val="28"/>
-          <w:szCs w:val="28"/>
-        </w:rPr>
-        <w:t>.</w:t>
-      </w:r>
-      <w:r>
-        <w:rPr>
-          <w:sz w:val="28"/>
-          <w:szCs w:val="28"/>
-        </w:rPr>
-        <w:t>12</w:t>
-      </w:r>
-      <w:r>
-        <w:rPr>
-          <w:sz w:val="28"/>
-          <w:szCs w:val="28"/>
-        </w:rPr>
-        <w:t>.2017)</w:t>
+        <w:t>24.03.2018</w:t>
+      </w:r>
+      <w:r>
+        <w:rPr>
+          <w:sz w:val="28"/>
+          <w:szCs w:val="28"/>
+        </w:rPr>
+        <w:t>)</w:t>
       </w:r>
       <w:r>
         <w:rPr>
@@ -29940,7 +32302,15 @@
           <w:sz w:val="28"/>
           <w:szCs w:val="28"/>
         </w:rPr>
-        <w:t>– 2017</w:t>
+        <w:t>– 201</w:t>
+      </w:r>
+      <w:r>
+        <w:rPr>
+          <w:sz w:val="28"/>
+          <w:szCs w:val="28"/>
+          <w:lang w:val="ru-BY"/>
+        </w:rPr>
+        <w:t>8</w:t>
       </w:r>
       <w:r>
         <w:rPr>
@@ -30061,28 +32431,14 @@
           <w:sz w:val="28"/>
           <w:szCs w:val="28"/>
         </w:rPr>
-        <w:t>30</w:t>
-      </w:r>
-      <w:r>
-        <w:rPr>
-          <w:sz w:val="28"/>
-          <w:szCs w:val="28"/>
-        </w:rPr>
-        <w:t>.</w:t>
-      </w:r>
-      <w:r>
-        <w:rPr>
-          <w:sz w:val="28"/>
-          <w:szCs w:val="28"/>
-        </w:rPr>
-        <w:t>12</w:t>
-      </w:r>
-      <w:r>
-        <w:rPr>
-          <w:sz w:val="28"/>
-          <w:szCs w:val="28"/>
-        </w:rPr>
-        <w:t>.2017)</w:t>
+        <w:t>24.03.2018</w:t>
+      </w:r>
+      <w:r>
+        <w:rPr>
+          <w:sz w:val="28"/>
+          <w:szCs w:val="28"/>
+        </w:rPr>
+        <w:t>)</w:t>
       </w:r>
       <w:r>
         <w:rPr>
@@ -30099,6 +32455,7 @@
           <w:numId w:val="32"/>
         </w:numPr>
         <w:ind w:left="0" w:firstLine="709"/>
+        <w:jc w:val="both"/>
         <w:rPr>
           <w:sz w:val="28"/>
           <w:szCs w:val="28"/>
@@ -30186,7 +32543,15 @@
           <w:sz w:val="28"/>
           <w:szCs w:val="28"/>
         </w:rPr>
-        <w:t>– 2017</w:t>
+        <w:t>– 201</w:t>
+      </w:r>
+      <w:r>
+        <w:rPr>
+          <w:sz w:val="28"/>
+          <w:szCs w:val="28"/>
+          <w:lang w:val="ru-BY"/>
+        </w:rPr>
+        <w:t>8</w:t>
       </w:r>
       <w:r>
         <w:rPr>
@@ -30305,7 +32670,14 @@
           <w:sz w:val="28"/>
           <w:szCs w:val="28"/>
         </w:rPr>
-        <w:t>30</w:t>
+        <w:t>24.03.2018</w:t>
+      </w:r>
+      <w:r>
+        <w:rPr>
+          <w:sz w:val="28"/>
+          <w:szCs w:val="28"/>
+        </w:rPr>
+        <w:t>)</w:t>
       </w:r>
       <w:r>
         <w:rPr>
@@ -30314,31 +32686,784 @@
         </w:rPr>
         <w:t>.</w:t>
       </w:r>
-      <w:r>
-        <w:rPr>
-          <w:sz w:val="28"/>
-          <w:szCs w:val="28"/>
-        </w:rPr>
-        <w:t>12</w:t>
-      </w:r>
-      <w:r>
-        <w:rPr>
-          <w:sz w:val="28"/>
-          <w:szCs w:val="28"/>
-        </w:rPr>
-        <w:t>.2017)</w:t>
-      </w:r>
-      <w:r>
-        <w:rPr>
-          <w:sz w:val="28"/>
-          <w:szCs w:val="28"/>
+      <w:bookmarkEnd w:id="19"/>
+    </w:p>
+    <w:p>
+      <w:pPr>
+        <w:numPr>
+          <w:ilvl w:val="0"/>
+          <w:numId w:val="32"/>
+        </w:numPr>
+        <w:ind w:left="0" w:firstLine="720"/>
+        <w:jc w:val="both"/>
+        <w:rPr>
+          <w:sz w:val="28"/>
+          <w:szCs w:val="28"/>
+        </w:rPr>
+      </w:pPr>
+      <w:proofErr w:type="spellStart"/>
+      <w:r>
+        <w:rPr>
+          <w:sz w:val="28"/>
+          <w:szCs w:val="28"/>
+          <w:lang w:val="en-US"/>
+        </w:rPr>
+        <w:lastRenderedPageBreak/>
+        <w:t>Boduch</w:t>
+      </w:r>
+      <w:proofErr w:type="spellEnd"/>
+      <w:r>
+        <w:rPr>
+          <w:sz w:val="28"/>
+          <w:szCs w:val="28"/>
+          <w:lang w:val="en-US"/>
+        </w:rPr>
+        <w:t xml:space="preserve">, A. </w:t>
+      </w:r>
+      <w:r>
+        <w:rPr>
+          <w:sz w:val="28"/>
+          <w:szCs w:val="28"/>
+          <w:lang w:val="en-US"/>
+        </w:rPr>
+        <w:t>Flux Architecture</w:t>
+      </w:r>
+      <w:r>
+        <w:rPr>
+          <w:sz w:val="28"/>
+          <w:szCs w:val="28"/>
+          <w:lang w:val="en-US"/>
+        </w:rPr>
+        <w:t xml:space="preserve"> // </w:t>
+      </w:r>
+      <w:r>
+        <w:rPr>
+          <w:sz w:val="28"/>
+          <w:szCs w:val="28"/>
+        </w:rPr>
+        <w:t>А</w:t>
+      </w:r>
+      <w:r>
+        <w:rPr>
+          <w:sz w:val="28"/>
+          <w:szCs w:val="28"/>
+          <w:lang w:val="en-US"/>
+        </w:rPr>
+        <w:t xml:space="preserve">. </w:t>
+      </w:r>
+      <w:proofErr w:type="spellStart"/>
+      <w:r>
+        <w:rPr>
+          <w:sz w:val="28"/>
+          <w:szCs w:val="28"/>
+          <w:lang w:val="en-US"/>
+        </w:rPr>
+        <w:t>Boduch</w:t>
+      </w:r>
+      <w:proofErr w:type="spellEnd"/>
+      <w:r>
+        <w:rPr>
+          <w:sz w:val="28"/>
+          <w:szCs w:val="28"/>
+          <w:lang w:val="en-US"/>
+        </w:rPr>
+        <w:t xml:space="preserve">. – </w:t>
+      </w:r>
+      <w:proofErr w:type="spellStart"/>
+      <w:r>
+        <w:rPr>
+          <w:sz w:val="28"/>
+          <w:szCs w:val="28"/>
+          <w:lang w:val="en-US"/>
+        </w:rPr>
+        <w:t>Packt</w:t>
+      </w:r>
+      <w:proofErr w:type="spellEnd"/>
+      <w:r>
+        <w:rPr>
+          <w:sz w:val="28"/>
+          <w:szCs w:val="28"/>
+          <w:lang w:val="en-US"/>
+        </w:rPr>
+        <w:t xml:space="preserve"> Publishing</w:t>
+      </w:r>
+      <w:r>
+        <w:rPr>
+          <w:sz w:val="28"/>
+          <w:szCs w:val="28"/>
+          <w:lang w:val="en-US"/>
+        </w:rPr>
+        <w:t>, 2017</w:t>
+      </w:r>
+      <w:r>
+        <w:rPr>
+          <w:sz w:val="28"/>
+          <w:szCs w:val="28"/>
+          <w:lang w:val="en-US"/>
+        </w:rPr>
+        <w:t xml:space="preserve">. </w:t>
+      </w:r>
+      <w:r>
+        <w:rPr>
+          <w:sz w:val="28"/>
+          <w:szCs w:val="28"/>
+          <w:lang w:val="en-US"/>
+        </w:rPr>
+        <w:br/>
+      </w:r>
+      <w:r>
+        <w:rPr>
+          <w:sz w:val="28"/>
+          <w:szCs w:val="28"/>
+          <w:lang w:val="en-US"/>
+        </w:rPr>
+        <w:softHyphen/>
+        <w:t xml:space="preserve">– </w:t>
+      </w:r>
+      <w:r>
+        <w:rPr>
+          <w:sz w:val="28"/>
+          <w:szCs w:val="28"/>
+          <w:lang w:val="en-US"/>
+        </w:rPr>
+        <w:t>316</w:t>
+      </w:r>
+      <w:r>
+        <w:rPr>
+          <w:sz w:val="28"/>
+          <w:szCs w:val="28"/>
+          <w:lang w:val="en-US"/>
+        </w:rPr>
+        <w:t xml:space="preserve"> p</w:t>
+      </w:r>
+      <w:r>
+        <w:rPr>
+          <w:sz w:val="28"/>
+          <w:szCs w:val="28"/>
+          <w:lang w:val="en-US"/>
         </w:rPr>
         <w:t>.</w:t>
       </w:r>
-      <w:bookmarkEnd w:id="20"/>
-      <w:bookmarkEnd w:id="21"/>
-    </w:p>
-    <w:bookmarkEnd w:id="19"/>
+      <w:bookmarkStart w:id="22" w:name="_GoBack"/>
+      <w:bookmarkEnd w:id="22"/>
+    </w:p>
+    <w:p>
+      <w:pPr>
+        <w:numPr>
+          <w:ilvl w:val="0"/>
+          <w:numId w:val="32"/>
+        </w:numPr>
+        <w:ind w:left="0" w:firstLine="720"/>
+        <w:jc w:val="both"/>
+        <w:rPr>
+          <w:sz w:val="28"/>
+          <w:szCs w:val="28"/>
+        </w:rPr>
+      </w:pPr>
+      <w:proofErr w:type="spellStart"/>
+      <w:r>
+        <w:rPr>
+          <w:sz w:val="28"/>
+          <w:szCs w:val="28"/>
+          <w:lang w:val="ru-BY"/>
+        </w:rPr>
+        <w:t>Хабрахабр</w:t>
+      </w:r>
+      <w:proofErr w:type="spellEnd"/>
+      <w:r>
+        <w:rPr>
+          <w:sz w:val="28"/>
+          <w:szCs w:val="28"/>
+        </w:rPr>
+        <w:t xml:space="preserve"> / </w:t>
+      </w:r>
+      <w:proofErr w:type="spellStart"/>
+      <w:r>
+        <w:rPr>
+          <w:sz w:val="28"/>
+          <w:szCs w:val="28"/>
+          <w:lang w:val="en-US"/>
+        </w:rPr>
+        <w:t>Разбираемся</w:t>
+      </w:r>
+      <w:proofErr w:type="spellEnd"/>
+      <w:r>
+        <w:rPr>
+          <w:sz w:val="28"/>
+          <w:szCs w:val="28"/>
+          <w:lang w:val="en-US"/>
+        </w:rPr>
+        <w:t xml:space="preserve"> с Flux, </w:t>
+      </w:r>
+      <w:proofErr w:type="spellStart"/>
+      <w:r>
+        <w:rPr>
+          <w:sz w:val="28"/>
+          <w:szCs w:val="28"/>
+          <w:lang w:val="en-US"/>
+        </w:rPr>
+        <w:t>реактивной</w:t>
+      </w:r>
+      <w:proofErr w:type="spellEnd"/>
+      <w:r>
+        <w:rPr>
+          <w:sz w:val="28"/>
+          <w:szCs w:val="28"/>
+          <w:lang w:val="en-US"/>
+        </w:rPr>
+        <w:t xml:space="preserve"> </w:t>
+      </w:r>
+      <w:proofErr w:type="spellStart"/>
+      <w:r>
+        <w:rPr>
+          <w:sz w:val="28"/>
+          <w:szCs w:val="28"/>
+          <w:lang w:val="en-US"/>
+        </w:rPr>
+        <w:t>архитектурой</w:t>
+      </w:r>
+      <w:proofErr w:type="spellEnd"/>
+      <w:r>
+        <w:rPr>
+          <w:sz w:val="28"/>
+          <w:szCs w:val="28"/>
+          <w:lang w:val="en-US"/>
+        </w:rPr>
+        <w:t xml:space="preserve"> </w:t>
+      </w:r>
+      <w:proofErr w:type="spellStart"/>
+      <w:r>
+        <w:rPr>
+          <w:sz w:val="28"/>
+          <w:szCs w:val="28"/>
+          <w:lang w:val="en-US"/>
+        </w:rPr>
+        <w:t>от</w:t>
+      </w:r>
+      <w:proofErr w:type="spellEnd"/>
+      <w:r>
+        <w:rPr>
+          <w:sz w:val="28"/>
+          <w:szCs w:val="28"/>
+          <w:lang w:val="en-US"/>
+        </w:rPr>
+        <w:t xml:space="preserve"> </w:t>
+      </w:r>
+      <w:proofErr w:type="spellStart"/>
+      <w:r>
+        <w:rPr>
+          <w:sz w:val="28"/>
+          <w:szCs w:val="28"/>
+          <w:lang w:val="en-US"/>
+        </w:rPr>
+        <w:t>facebook</w:t>
+      </w:r>
+      <w:proofErr w:type="spellEnd"/>
+      <w:r>
+        <w:rPr>
+          <w:sz w:val="28"/>
+          <w:szCs w:val="28"/>
+        </w:rPr>
+        <w:t xml:space="preserve"> </w:t>
+      </w:r>
+      <w:r>
+        <w:rPr>
+          <w:color w:val="000000"/>
+          <w:sz w:val="28"/>
+          <w:szCs w:val="28"/>
+        </w:rPr>
+        <w:t>[</w:t>
+      </w:r>
+      <w:r>
+        <w:rPr>
+          <w:color w:val="000000"/>
+          <w:sz w:val="28"/>
+          <w:szCs w:val="28"/>
+        </w:rPr>
+        <w:t>Электронный ресурс</w:t>
+      </w:r>
+      <w:r>
+        <w:rPr>
+          <w:color w:val="000000"/>
+          <w:sz w:val="28"/>
+          <w:szCs w:val="28"/>
+        </w:rPr>
+        <w:t>]</w:t>
+      </w:r>
+      <w:r>
+        <w:rPr>
+          <w:color w:val="000000"/>
+          <w:sz w:val="28"/>
+          <w:szCs w:val="28"/>
+        </w:rPr>
+        <w:t xml:space="preserve">. </w:t>
+      </w:r>
+      <w:r>
+        <w:rPr>
+          <w:sz w:val="28"/>
+          <w:szCs w:val="28"/>
+        </w:rPr>
+        <w:t>– 201</w:t>
+      </w:r>
+      <w:r>
+        <w:rPr>
+          <w:sz w:val="28"/>
+          <w:szCs w:val="28"/>
+          <w:lang w:val="ru-BY"/>
+        </w:rPr>
+        <w:t>8</w:t>
+      </w:r>
+      <w:r>
+        <w:rPr>
+          <w:sz w:val="28"/>
+          <w:szCs w:val="28"/>
+        </w:rPr>
+        <w:t xml:space="preserve">. – </w:t>
+      </w:r>
+      <w:r>
+        <w:rPr>
+          <w:sz w:val="28"/>
+          <w:szCs w:val="28"/>
+        </w:rPr>
+        <w:t>Режим</w:t>
+      </w:r>
+      <w:r>
+        <w:rPr>
+          <w:sz w:val="28"/>
+          <w:szCs w:val="28"/>
+        </w:rPr>
+        <w:t xml:space="preserve"> </w:t>
+      </w:r>
+      <w:r>
+        <w:rPr>
+          <w:sz w:val="28"/>
+          <w:szCs w:val="28"/>
+        </w:rPr>
+        <w:t>доступа</w:t>
+      </w:r>
+      <w:r>
+        <w:rPr>
+          <w:sz w:val="28"/>
+          <w:szCs w:val="28"/>
+        </w:rPr>
+        <w:t>:</w:t>
+      </w:r>
+      <w:r>
+        <w:rPr>
+          <w:sz w:val="28"/>
+          <w:szCs w:val="28"/>
+        </w:rPr>
+        <w:t xml:space="preserve"> </w:t>
+      </w:r>
+      <w:r>
+        <w:rPr>
+          <w:sz w:val="28"/>
+          <w:szCs w:val="28"/>
+          <w:lang w:val="en-US"/>
+        </w:rPr>
+        <w:t>https://habrahabr.ru/post/246959/</w:t>
+      </w:r>
+      <w:r>
+        <w:rPr>
+          <w:sz w:val="28"/>
+          <w:szCs w:val="28"/>
+        </w:rPr>
+        <w:t xml:space="preserve"> </w:t>
+      </w:r>
+      <w:r>
+        <w:rPr>
+          <w:color w:val="000000"/>
+          <w:sz w:val="28"/>
+          <w:szCs w:val="28"/>
+        </w:rPr>
+        <w:t xml:space="preserve">(дата обращения: </w:t>
+      </w:r>
+      <w:r>
+        <w:rPr>
+          <w:sz w:val="28"/>
+          <w:szCs w:val="28"/>
+        </w:rPr>
+        <w:t>2</w:t>
+      </w:r>
+      <w:r>
+        <w:rPr>
+          <w:sz w:val="28"/>
+          <w:szCs w:val="28"/>
+          <w:lang w:val="en-US"/>
+        </w:rPr>
+        <w:t>7</w:t>
+      </w:r>
+      <w:r>
+        <w:rPr>
+          <w:sz w:val="28"/>
+          <w:szCs w:val="28"/>
+        </w:rPr>
+        <w:t>.03.2018)</w:t>
+      </w:r>
+      <w:r>
+        <w:rPr>
+          <w:sz w:val="28"/>
+          <w:szCs w:val="28"/>
+        </w:rPr>
+        <w:t>.</w:t>
+      </w:r>
+    </w:p>
+    <w:p>
+      <w:pPr>
+        <w:numPr>
+          <w:ilvl w:val="0"/>
+          <w:numId w:val="32"/>
+        </w:numPr>
+        <w:ind w:left="0" w:firstLine="720"/>
+        <w:jc w:val="both"/>
+        <w:rPr>
+          <w:sz w:val="28"/>
+          <w:szCs w:val="28"/>
+        </w:rPr>
+      </w:pPr>
+      <w:r>
+        <w:rPr>
+          <w:sz w:val="28"/>
+          <w:szCs w:val="28"/>
+          <w:lang w:val="en-US"/>
+        </w:rPr>
+        <w:t>GitHub / Flux</w:t>
+      </w:r>
+      <w:r>
+        <w:rPr>
+          <w:sz w:val="28"/>
+          <w:szCs w:val="28"/>
+        </w:rPr>
+        <w:t xml:space="preserve"> </w:t>
+      </w:r>
+      <w:r>
+        <w:rPr>
+          <w:color w:val="000000"/>
+          <w:sz w:val="28"/>
+          <w:szCs w:val="28"/>
+        </w:rPr>
+        <w:t>[</w:t>
+      </w:r>
+      <w:r>
+        <w:rPr>
+          <w:color w:val="000000"/>
+          <w:sz w:val="28"/>
+          <w:szCs w:val="28"/>
+        </w:rPr>
+        <w:t>Электронный ресурс</w:t>
+      </w:r>
+      <w:r>
+        <w:rPr>
+          <w:color w:val="000000"/>
+          <w:sz w:val="28"/>
+          <w:szCs w:val="28"/>
+        </w:rPr>
+        <w:t>]</w:t>
+      </w:r>
+      <w:r>
+        <w:rPr>
+          <w:color w:val="000000"/>
+          <w:sz w:val="28"/>
+          <w:szCs w:val="28"/>
+        </w:rPr>
+        <w:t xml:space="preserve">. </w:t>
+      </w:r>
+      <w:r>
+        <w:rPr>
+          <w:sz w:val="28"/>
+          <w:szCs w:val="28"/>
+        </w:rPr>
+        <w:t>– 201</w:t>
+      </w:r>
+      <w:r>
+        <w:rPr>
+          <w:sz w:val="28"/>
+          <w:szCs w:val="28"/>
+          <w:lang w:val="ru-BY"/>
+        </w:rPr>
+        <w:t>8</w:t>
+      </w:r>
+      <w:r>
+        <w:rPr>
+          <w:sz w:val="28"/>
+          <w:szCs w:val="28"/>
+        </w:rPr>
+        <w:t xml:space="preserve">. – </w:t>
+      </w:r>
+      <w:r>
+        <w:rPr>
+          <w:sz w:val="28"/>
+          <w:szCs w:val="28"/>
+        </w:rPr>
+        <w:t>Режим</w:t>
+      </w:r>
+      <w:r>
+        <w:rPr>
+          <w:sz w:val="28"/>
+          <w:szCs w:val="28"/>
+        </w:rPr>
+        <w:t xml:space="preserve"> </w:t>
+      </w:r>
+      <w:r>
+        <w:rPr>
+          <w:sz w:val="28"/>
+          <w:szCs w:val="28"/>
+        </w:rPr>
+        <w:t>доступа</w:t>
+      </w:r>
+      <w:r>
+        <w:rPr>
+          <w:sz w:val="28"/>
+          <w:szCs w:val="28"/>
+        </w:rPr>
+        <w:t>:</w:t>
+      </w:r>
+      <w:r>
+        <w:rPr>
+          <w:sz w:val="28"/>
+          <w:szCs w:val="28"/>
+        </w:rPr>
+        <w:t xml:space="preserve"> </w:t>
+      </w:r>
+      <w:r>
+        <w:rPr>
+          <w:sz w:val="28"/>
+          <w:szCs w:val="28"/>
+          <w:lang w:val="en-US"/>
+        </w:rPr>
+        <w:t>https://github.com/facebook/flux?ref=stackshare</w:t>
+      </w:r>
+      <w:r>
+        <w:rPr>
+          <w:sz w:val="28"/>
+          <w:szCs w:val="28"/>
+        </w:rPr>
+        <w:t xml:space="preserve"> </w:t>
+      </w:r>
+      <w:r>
+        <w:rPr>
+          <w:color w:val="000000"/>
+          <w:sz w:val="28"/>
+          <w:szCs w:val="28"/>
+        </w:rPr>
+        <w:t xml:space="preserve">(дата обращения: </w:t>
+      </w:r>
+      <w:r>
+        <w:rPr>
+          <w:sz w:val="28"/>
+          <w:szCs w:val="28"/>
+        </w:rPr>
+        <w:t>2</w:t>
+      </w:r>
+      <w:r>
+        <w:rPr>
+          <w:sz w:val="28"/>
+          <w:szCs w:val="28"/>
+          <w:lang w:val="en-US"/>
+        </w:rPr>
+        <w:t>7</w:t>
+      </w:r>
+      <w:r>
+        <w:rPr>
+          <w:sz w:val="28"/>
+          <w:szCs w:val="28"/>
+        </w:rPr>
+        <w:t>.03.2018)</w:t>
+      </w:r>
+      <w:r>
+        <w:rPr>
+          <w:sz w:val="28"/>
+          <w:szCs w:val="28"/>
+        </w:rPr>
+        <w:t>.</w:t>
+      </w:r>
+    </w:p>
+    <w:p>
+      <w:pPr>
+        <w:numPr>
+          <w:ilvl w:val="0"/>
+          <w:numId w:val="32"/>
+        </w:numPr>
+        <w:ind w:left="0" w:firstLine="720"/>
+        <w:jc w:val="both"/>
+        <w:rPr>
+          <w:sz w:val="28"/>
+          <w:szCs w:val="28"/>
+        </w:rPr>
+      </w:pPr>
+      <w:r>
+        <w:rPr>
+          <w:sz w:val="28"/>
+          <w:szCs w:val="28"/>
+          <w:lang w:val="en-US"/>
+        </w:rPr>
+        <w:t>GitHub</w:t>
+      </w:r>
+      <w:r>
+        <w:rPr>
+          <w:sz w:val="28"/>
+          <w:szCs w:val="28"/>
+        </w:rPr>
+        <w:t xml:space="preserve"> / </w:t>
+      </w:r>
+      <w:r>
+        <w:rPr>
+          <w:sz w:val="28"/>
+          <w:szCs w:val="28"/>
+          <w:lang w:val="en-US"/>
+        </w:rPr>
+        <w:t>Redux</w:t>
+      </w:r>
+      <w:r>
+        <w:rPr>
+          <w:sz w:val="28"/>
+          <w:szCs w:val="28"/>
+        </w:rPr>
+        <w:t xml:space="preserve"> </w:t>
+      </w:r>
+      <w:r>
+        <w:rPr>
+          <w:color w:val="000000"/>
+          <w:sz w:val="28"/>
+          <w:szCs w:val="28"/>
+        </w:rPr>
+        <w:t>[</w:t>
+      </w:r>
+      <w:r>
+        <w:rPr>
+          <w:color w:val="000000"/>
+          <w:sz w:val="28"/>
+          <w:szCs w:val="28"/>
+        </w:rPr>
+        <w:t>Электронный ресурс</w:t>
+      </w:r>
+      <w:r>
+        <w:rPr>
+          <w:color w:val="000000"/>
+          <w:sz w:val="28"/>
+          <w:szCs w:val="28"/>
+        </w:rPr>
+        <w:t>]</w:t>
+      </w:r>
+      <w:r>
+        <w:rPr>
+          <w:color w:val="000000"/>
+          <w:sz w:val="28"/>
+          <w:szCs w:val="28"/>
+        </w:rPr>
+        <w:t xml:space="preserve">. </w:t>
+      </w:r>
+      <w:r>
+        <w:rPr>
+          <w:sz w:val="28"/>
+          <w:szCs w:val="28"/>
+        </w:rPr>
+        <w:t>– 201</w:t>
+      </w:r>
+      <w:r>
+        <w:rPr>
+          <w:sz w:val="28"/>
+          <w:szCs w:val="28"/>
+          <w:lang w:val="ru-BY"/>
+        </w:rPr>
+        <w:t>8</w:t>
+      </w:r>
+      <w:r>
+        <w:rPr>
+          <w:sz w:val="28"/>
+          <w:szCs w:val="28"/>
+        </w:rPr>
+        <w:t xml:space="preserve">. – </w:t>
+      </w:r>
+      <w:r>
+        <w:rPr>
+          <w:sz w:val="28"/>
+          <w:szCs w:val="28"/>
+        </w:rPr>
+        <w:t>Режим</w:t>
+      </w:r>
+      <w:r>
+        <w:rPr>
+          <w:sz w:val="28"/>
+          <w:szCs w:val="28"/>
+        </w:rPr>
+        <w:t xml:space="preserve"> </w:t>
+      </w:r>
+      <w:r>
+        <w:rPr>
+          <w:sz w:val="28"/>
+          <w:szCs w:val="28"/>
+        </w:rPr>
+        <w:t>доступа</w:t>
+      </w:r>
+      <w:r>
+        <w:rPr>
+          <w:sz w:val="28"/>
+          <w:szCs w:val="28"/>
+        </w:rPr>
+        <w:t>:</w:t>
+      </w:r>
+      <w:r>
+        <w:rPr>
+          <w:sz w:val="28"/>
+          <w:szCs w:val="28"/>
+        </w:rPr>
+        <w:t xml:space="preserve"> </w:t>
+      </w:r>
+      <w:r>
+        <w:rPr>
+          <w:sz w:val="28"/>
+          <w:szCs w:val="28"/>
+          <w:lang w:val="en-US"/>
+        </w:rPr>
+        <w:t>https://github.com/reactjs/redux?ref=stackshare</w:t>
+      </w:r>
+      <w:r>
+        <w:rPr>
+          <w:sz w:val="28"/>
+          <w:szCs w:val="28"/>
+        </w:rPr>
+        <w:t xml:space="preserve"> </w:t>
+      </w:r>
+      <w:r>
+        <w:rPr>
+          <w:color w:val="000000"/>
+          <w:sz w:val="28"/>
+          <w:szCs w:val="28"/>
+        </w:rPr>
+        <w:t xml:space="preserve">(дата обращения: </w:t>
+      </w:r>
+      <w:r>
+        <w:rPr>
+          <w:sz w:val="28"/>
+          <w:szCs w:val="28"/>
+        </w:rPr>
+        <w:t>2</w:t>
+      </w:r>
+      <w:r>
+        <w:rPr>
+          <w:sz w:val="28"/>
+          <w:szCs w:val="28"/>
+          <w:lang w:val="en-US"/>
+        </w:rPr>
+        <w:t>7</w:t>
+      </w:r>
+      <w:r>
+        <w:rPr>
+          <w:sz w:val="28"/>
+          <w:szCs w:val="28"/>
+        </w:rPr>
+        <w:t>.03.2018)</w:t>
+      </w:r>
+      <w:r>
+        <w:rPr>
+          <w:sz w:val="28"/>
+          <w:szCs w:val="28"/>
+        </w:rPr>
+        <w:t>.</w:t>
+      </w:r>
+    </w:p>
+    <w:bookmarkEnd w:id="20"/>
     <w:p>
       <w:pPr>
         <w:spacing w:before="14520"/>
@@ -58316,7 +61441,7 @@
 </file>
 
 <file path=customXml/itemProps1.xml><?xml version="1.0" encoding="utf-8"?>
-<ds:datastoreItem xmlns:ds="http://schemas.openxmlformats.org/officeDocument/2006/customXml" ds:itemID="{F9269FE9-256F-46DA-9191-7B09DDBEAF80}">
+<ds:datastoreItem xmlns:ds="http://schemas.openxmlformats.org/officeDocument/2006/customXml" ds:itemID="{A89B0F2B-0F31-4B1E-801A-562CD6BEBABD}">
   <ds:schemaRefs>
     <ds:schemaRef ds:uri="http://schemas.openxmlformats.org/officeDocument/2006/bibliography"/>
   </ds:schemaRefs>

</xml_diff>